<commit_message>
Update 30th Aug 2021
</commit_message>
<xml_diff>
--- a/protocol_workflow_updates.docx
+++ b/protocol_workflow_updates.docx
@@ -101,14 +101,12 @@
       <w:r>
         <w:t xml:space="preserve">Go to </w:t>
       </w:r>
+      <w:proofErr w:type="gramStart"/>
       <w:r>
         <w:t>C:\Users\ruben.milla\Documents\GitHub\Crop_Origins_Phylo</w:t>
       </w:r>
       <w:r>
-        <w:t xml:space="preserve"> and c</w:t>
-      </w:r>
-      <w:r>
-        <w:t>opy the whole “</w:t>
+        <w:t xml:space="preserve"> and copy the whole “</w:t>
       </w:r>
       <w:proofErr w:type="spellStart"/>
       <w:r>
@@ -116,13 +114,7 @@
       </w:r>
       <w:proofErr w:type="spellEnd"/>
       <w:r>
-        <w:t>” to the</w:t>
-      </w:r>
-      <w:r>
-        <w:t xml:space="preserve"> </w:t>
-      </w:r>
-      <w:r>
-        <w:t>“</w:t>
+        <w:t>” to the “</w:t>
       </w:r>
       <w:proofErr w:type="spellStart"/>
       <w:r>
@@ -133,7 +125,22 @@
       </w:r>
       <w:proofErr w:type="spellEnd"/>
       <w:r>
-        <w:t>” folder.</w:t>
+        <w:t>” folder</w:t>
+      </w:r>
+      <w:proofErr w:type="gramEnd"/>
+      <w:r>
+        <w:t xml:space="preserve"> and substitute “_live” in the names of all subfolders and files in the copy to “_</w:t>
+      </w:r>
+      <w:proofErr w:type="spellStart"/>
+      <w:r>
+        <w:t>currentdate</w:t>
+      </w:r>
+      <w:proofErr w:type="spellEnd"/>
+      <w:r>
+        <w:t>”</w:t>
+      </w:r>
+      <w:r>
+        <w:t>.</w:t>
       </w:r>
     </w:p>
     <w:p>
@@ -208,10 +215,7 @@
         <w:t>C:\Users\ruben.milla\Desktop\macroevol_domest\data\database_categorical\data\</w:t>
       </w:r>
       <w:r>
-        <w:t xml:space="preserve">” and </w:t>
-      </w:r>
-      <w:r>
-        <w:t>open “</w:t>
+        <w:t>” and open “</w:t>
       </w:r>
       <w:r>
         <w:t>database_categorical</w:t>
@@ -419,15 +423,24 @@
         </w:numPr>
       </w:pPr>
       <w:r>
-        <w:t xml:space="preserve">Order alphabetically and export the whole </w:t>
-      </w:r>
-      <w:proofErr w:type="spellStart"/>
-      <w:r>
-        <w:t>mendely</w:t>
-      </w:r>
-      <w:proofErr w:type="spellEnd"/>
-      <w:r>
-        <w:t xml:space="preserve"> folder to </w:t>
+        <w:t xml:space="preserve">Order alphabetically </w:t>
+      </w:r>
+      <w:proofErr w:type="spellStart"/>
+      <w:r>
+        <w:t>mendeley</w:t>
+      </w:r>
+      <w:proofErr w:type="spellEnd"/>
+      <w:r>
+        <w:t xml:space="preserve"> folder </w:t>
+      </w:r>
+      <w:r>
+        <w:t xml:space="preserve">and export </w:t>
+      </w:r>
+      <w:r>
+        <w:t xml:space="preserve">it </w:t>
+      </w:r>
+      <w:r>
+        <w:t xml:space="preserve">to </w:t>
       </w:r>
       <w:proofErr w:type="spellStart"/>
       <w:r>
@@ -435,7 +448,21 @@
       </w:r>
       <w:proofErr w:type="spellEnd"/>
       <w:r>
-        <w:t xml:space="preserve">. Add this text “#this list of references is in </w:t>
+        <w:t>.</w:t>
+      </w:r>
+      <w:r>
+        <w:t xml:space="preserve"> Move unpublished sources to the end of the </w:t>
+      </w:r>
+      <w:proofErr w:type="spellStart"/>
+      <w:r>
+        <w:t>documente</w:t>
+      </w:r>
+      <w:proofErr w:type="spellEnd"/>
+      <w:r>
+        <w:t xml:space="preserve"> and a</w:t>
+      </w:r>
+      <w:r>
+        <w:t xml:space="preserve">dd this text “#this list of references is in </w:t>
       </w:r>
       <w:proofErr w:type="spellStart"/>
       <w:r>
@@ -443,7 +470,15 @@
       </w:r>
       <w:proofErr w:type="spellEnd"/>
       <w:r>
-        <w:t xml:space="preserve"> format and in alphabetical order by author #the link with the source ids in Crop Origins database is the article Citation Key (e.g. 136 for the first reference in the list)” at the beginning. Rename to “</w:t>
+        <w:t xml:space="preserve"> format and in alphabetical order by author #the link with the source ids in Crop Origins database is th</w:t>
+      </w:r>
+      <w:r>
+        <w:t>e article Citation Key (e.g. 167</w:t>
+      </w:r>
+      <w:bookmarkStart w:id="0" w:name="_GoBack"/>
+      <w:bookmarkEnd w:id="0"/>
+      <w:r>
+        <w:t xml:space="preserve"> for the first reference in the list)” at the beginning. Rename to “</w:t>
       </w:r>
       <w:proofErr w:type="spellStart"/>
       <w:r>
@@ -570,10 +605,13 @@
       </w:r>
       <w:proofErr w:type="spellEnd"/>
       <w:r>
-        <w:t xml:space="preserve"> Desktop, go to the Crop Origins repository, commit all changes to main (need to state a summary of what the changes are), and push changes to online repo</w:t>
-      </w:r>
-      <w:r>
-        <w:t>.</w:t>
+        <w:t xml:space="preserve"> Desktop, go to the Crop Origins repository, commit all changes to </w:t>
+      </w:r>
+      <w:r>
+        <w:t xml:space="preserve">master </w:t>
+      </w:r>
+      <w:r>
+        <w:t>(need to state a summary of what the changes are), and push changes to online repo.</w:t>
       </w:r>
     </w:p>
     <w:p>
@@ -589,10 +627,7 @@
       </w:r>
     </w:p>
     <w:p/>
-    <w:p>
-      <w:bookmarkStart w:id="0" w:name="_GoBack"/>
-      <w:bookmarkEnd w:id="0"/>
-    </w:p>
+    <w:p/>
     <w:p>
       <w:pPr>
         <w:rPr>
@@ -674,6 +709,112 @@
       </w:pPr>
     </w:p>
     <w:p>
+      <w:r>
+        <w:t xml:space="preserve">Updates </w:t>
+      </w:r>
+      <w:proofErr w:type="spellStart"/>
+      <w:proofErr w:type="gramStart"/>
+      <w:r>
+        <w:t>aug</w:t>
+      </w:r>
+      <w:proofErr w:type="spellEnd"/>
+      <w:proofErr w:type="gramEnd"/>
+      <w:r>
+        <w:t xml:space="preserve"> 2021:</w:t>
+      </w:r>
+    </w:p>
+    <w:p>
+      <w:r>
+        <w:t xml:space="preserve">The following updates </w:t>
+      </w:r>
+      <w:proofErr w:type="gramStart"/>
+      <w:r>
+        <w:t>were made</w:t>
+      </w:r>
+      <w:proofErr w:type="gramEnd"/>
+      <w:r>
+        <w:t xml:space="preserve"> to the live version of </w:t>
+      </w:r>
+      <w:proofErr w:type="spellStart"/>
+      <w:r>
+        <w:t>Crop_Origins</w:t>
+      </w:r>
+      <w:proofErr w:type="spellEnd"/>
+      <w:r>
+        <w:t>:</w:t>
+      </w:r>
+    </w:p>
+    <w:p>
+      <w:r>
+        <w:lastRenderedPageBreak/>
+        <w:t xml:space="preserve">Domestication dates of </w:t>
+      </w:r>
+      <w:proofErr w:type="spellStart"/>
+      <w:r>
+        <w:t>Citrullus</w:t>
+      </w:r>
+      <w:proofErr w:type="spellEnd"/>
+      <w:r>
+        <w:t xml:space="preserve"> </w:t>
+      </w:r>
+      <w:proofErr w:type="spellStart"/>
+      <w:r>
+        <w:t>lanatus</w:t>
+      </w:r>
+      <w:proofErr w:type="spellEnd"/>
+      <w:r>
+        <w:t xml:space="preserve"> </w:t>
+      </w:r>
+      <w:r>
+        <w:t>changed based on new ref # 1</w:t>
+      </w:r>
+      <w:r>
+        <w:t>7</w:t>
+      </w:r>
+      <w:r>
+        <w:t>0 in “</w:t>
+      </w:r>
+      <w:proofErr w:type="spellStart"/>
+      <w:r>
+        <w:t>sources_crop_origins_live</w:t>
+      </w:r>
+      <w:proofErr w:type="spellEnd"/>
+      <w:r>
+        <w:t>“.</w:t>
+      </w:r>
+    </w:p>
+    <w:p>
+      <w:r>
+        <w:t xml:space="preserve">Domestication dates of </w:t>
+      </w:r>
+      <w:proofErr w:type="spellStart"/>
+      <w:r>
+        <w:t>Lactuca</w:t>
+      </w:r>
+      <w:proofErr w:type="spellEnd"/>
+      <w:r>
+        <w:t xml:space="preserve"> sativa </w:t>
+      </w:r>
+      <w:r>
+        <w:t>changed based on new ref # 17</w:t>
+      </w:r>
+      <w:r>
+        <w:t>1</w:t>
+      </w:r>
+      <w:r>
+        <w:t xml:space="preserve"> in “</w:t>
+      </w:r>
+      <w:proofErr w:type="spellStart"/>
+      <w:r>
+        <w:t>sources_crop_origins_live</w:t>
+      </w:r>
+      <w:proofErr w:type="spellEnd"/>
+      <w:r>
+        <w:t>“.</w:t>
+      </w:r>
+    </w:p>
+    <w:p/>
+    <w:p>
       <w:pPr>
         <w:rPr>
           <w:lang w:val="es-ES"/>
@@ -758,7 +899,6 @@
     </w:p>
     <w:p>
       <w:r>
-        <w:lastRenderedPageBreak/>
         <w:t xml:space="preserve">Domestication dates of several </w:t>
       </w:r>
       <w:proofErr w:type="spellStart"/>

</xml_diff>

<commit_message>
change in protocol update
</commit_message>
<xml_diff>
--- a/protocol_workflow_updates.docx
+++ b/protocol_workflow_updates.docx
@@ -1,6 +1,6 @@
 
 <file path=word/document.xml><?xml version="1.0" encoding="utf-8"?>
-<w:document xmlns:wpc="http://schemas.microsoft.com/office/word/2010/wordprocessingCanvas" xmlns:cx="http://schemas.microsoft.com/office/drawing/2014/chartex" xmlns:cx1="http://schemas.microsoft.com/office/drawing/2015/9/8/chartex" xmlns:mc="http://schemas.openxmlformats.org/markup-compatibility/2006" xmlns:o="urn:schemas-microsoft-com:office:office" xmlns:r="http://schemas.openxmlformats.org/officeDocument/2006/relationships" xmlns:m="http://schemas.openxmlformats.org/officeDocument/2006/math" xmlns:v="urn:schemas-microsoft-com:vml" xmlns:wp14="http://schemas.microsoft.com/office/word/2010/wordprocessingDrawing" xmlns:wp="http://schemas.openxmlformats.org/drawingml/2006/wordprocessingDrawing" xmlns:w10="urn:schemas-microsoft-com:office:word" xmlns:w="http://schemas.openxmlformats.org/wordprocessingml/2006/main" xmlns:w14="http://schemas.microsoft.com/office/word/2010/wordml" xmlns:w15="http://schemas.microsoft.com/office/word/2012/wordml" xmlns:w16se="http://schemas.microsoft.com/office/word/2015/wordml/symex" xmlns:wpg="http://schemas.microsoft.com/office/word/2010/wordprocessingGroup" xmlns:wpi="http://schemas.microsoft.com/office/word/2010/wordprocessingInk" xmlns:wne="http://schemas.microsoft.com/office/word/2006/wordml" xmlns:wps="http://schemas.microsoft.com/office/word/2010/wordprocessingShape" mc:Ignorable="w14 w15 w16se wp14">
+<w:document xmlns:wpc="http://schemas.microsoft.com/office/word/2010/wordprocessingCanvas" xmlns:cx="http://schemas.microsoft.com/office/drawing/2014/chartex" xmlns:cx1="http://schemas.microsoft.com/office/drawing/2015/9/8/chartex" xmlns:cx2="http://schemas.microsoft.com/office/drawing/2015/10/21/chartex" xmlns:cx3="http://schemas.microsoft.com/office/drawing/2016/5/9/chartex" xmlns:cx4="http://schemas.microsoft.com/office/drawing/2016/5/10/chartex" xmlns:cx5="http://schemas.microsoft.com/office/drawing/2016/5/11/chartex" xmlns:cx6="http://schemas.microsoft.com/office/drawing/2016/5/12/chartex" xmlns:cx7="http://schemas.microsoft.com/office/drawing/2016/5/13/chartex" xmlns:cx8="http://schemas.microsoft.com/office/drawing/2016/5/14/chartex" xmlns:mc="http://schemas.openxmlformats.org/markup-compatibility/2006" xmlns:aink="http://schemas.microsoft.com/office/drawing/2016/ink" xmlns:am3d="http://schemas.microsoft.com/office/drawing/2017/model3d" xmlns:o="urn:schemas-microsoft-com:office:office" xmlns:oel="http://schemas.microsoft.com/office/2019/extlst" xmlns:r="http://schemas.openxmlformats.org/officeDocument/2006/relationships" xmlns:m="http://schemas.openxmlformats.org/officeDocument/2006/math" xmlns:v="urn:schemas-microsoft-com:vml" xmlns:wp14="http://schemas.microsoft.com/office/word/2010/wordprocessingDrawing" xmlns:wp="http://schemas.openxmlformats.org/drawingml/2006/wordprocessingDrawing" xmlns:w10="urn:schemas-microsoft-com:office:word" xmlns:w="http://schemas.openxmlformats.org/wordprocessingml/2006/main" xmlns:w14="http://schemas.microsoft.com/office/word/2010/wordml" xmlns:w15="http://schemas.microsoft.com/office/word/2012/wordml" xmlns:w16cex="http://schemas.microsoft.com/office/word/2018/wordml/cex" xmlns:w16cid="http://schemas.microsoft.com/office/word/2016/wordml/cid" xmlns:w16="http://schemas.microsoft.com/office/word/2018/wordml" xmlns:w16sdtdh="http://schemas.microsoft.com/office/word/2020/wordml/sdtdatahash" xmlns:w16se="http://schemas.microsoft.com/office/word/2015/wordml/symex" xmlns:wpg="http://schemas.microsoft.com/office/word/2010/wordprocessingGroup" xmlns:wpi="http://schemas.microsoft.com/office/word/2010/wordprocessingInk" xmlns:wne="http://schemas.microsoft.com/office/word/2006/wordml" xmlns:wps="http://schemas.microsoft.com/office/word/2010/wordprocessingShape" mc:Ignorable="w14 w15 w16se w16cid w16 w16cex w16sdtdh wp14">
   <w:body>
     <w:p>
       <w:r>
@@ -48,21 +48,11 @@
         <w:t>) to a local folder (</w:t>
       </w:r>
       <w:r>
-        <w:t>C:\Users\</w:t>
-      </w:r>
-      <w:proofErr w:type="spellStart"/>
-      <w:r>
-        <w:t>ruben.milla</w:t>
-      </w:r>
-      <w:proofErr w:type="spellEnd"/>
-      <w:r>
-        <w:t>\Documents\GitHub\</w:t>
-      </w:r>
-      <w:proofErr w:type="spellStart"/>
-      <w:r>
-        <w:t>Crop_Origins_Phylo</w:t>
-      </w:r>
-      <w:proofErr w:type="spellEnd"/>
+        <w:t>C:\Users\ruben.milla\Documents\mis_docs_curro</w:t>
+      </w:r>
+      <w:r>
+        <w:t>\GitHub\Crop_Origins_Phylo</w:t>
+      </w:r>
       <w:r>
         <w:t>) and use it to man</w:t>
       </w:r>
@@ -78,15 +68,7 @@
       </w:r>
       <w:proofErr w:type="spellEnd"/>
       <w:r>
-        <w:t xml:space="preserve"> Desktop to the online repo. Therefore, I change the workflow below </w:t>
-      </w:r>
-      <w:proofErr w:type="gramStart"/>
-      <w:r>
-        <w:t>to</w:t>
-      </w:r>
-      <w:proofErr w:type="gramEnd"/>
-      <w:r>
-        <w:t>:</w:t>
+        <w:t xml:space="preserve"> Desktop to the online repo. Therefore, I change the workflow below to:</w:t>
       </w:r>
     </w:p>
     <w:p/>
@@ -101,7 +83,6 @@
       <w:r>
         <w:t xml:space="preserve">Go to </w:t>
       </w:r>
-      <w:proofErr w:type="gramStart"/>
       <w:r>
         <w:t>C:\Users\ruben.milla\Documents\GitHub\Crop_Origins_Phylo</w:t>
       </w:r>
@@ -127,7 +108,6 @@
       <w:r>
         <w:t>” folder</w:t>
       </w:r>
-      <w:proofErr w:type="gramEnd"/>
       <w:r>
         <w:t xml:space="preserve"> and substitute “_live” in the names of all subfolders and files in the copy to “_</w:t>
       </w:r>
@@ -385,19 +365,11 @@
           <w:b/>
         </w:rPr>
       </w:pPr>
-      <w:proofErr w:type="gramStart"/>
       <w:r>
         <w:rPr>
           <w:b/>
         </w:rPr>
-        <w:t>at</w:t>
-      </w:r>
-      <w:proofErr w:type="gramEnd"/>
-      <w:r>
-        <w:rPr>
-          <w:b/>
-        </w:rPr>
-        <w:t xml:space="preserve"> the same time, add the new refs to </w:t>
+        <w:t xml:space="preserve">at the same time, add the new refs to </w:t>
       </w:r>
       <w:proofErr w:type="spellStart"/>
       <w:r>
@@ -511,13 +483,8 @@
           <w:numId w:val="1"/>
         </w:numPr>
       </w:pPr>
-      <w:proofErr w:type="gramStart"/>
-      <w:r>
-        <w:t>save</w:t>
-      </w:r>
-      <w:proofErr w:type="gramEnd"/>
-      <w:r>
-        <w:t xml:space="preserve"> .csv of </w:t>
+      <w:r>
+        <w:t xml:space="preserve">save .csv of </w:t>
       </w:r>
       <w:proofErr w:type="spellStart"/>
       <w:r>
@@ -717,293 +684,210 @@
         <w:t xml:space="preserve">Updates </w:t>
       </w:r>
       <w:proofErr w:type="spellStart"/>
+      <w:r>
+        <w:t>aug</w:t>
+      </w:r>
+      <w:proofErr w:type="spellEnd"/>
+      <w:r>
+        <w:t xml:space="preserve"> 2021:</w:t>
+      </w:r>
+    </w:p>
+    <w:p>
+      <w:r>
+        <w:t xml:space="preserve">The following updates were made to the live version of </w:t>
+      </w:r>
+      <w:proofErr w:type="spellStart"/>
+      <w:r>
+        <w:t>Crop_Origins</w:t>
+      </w:r>
+      <w:proofErr w:type="spellEnd"/>
+      <w:r>
+        <w:t>:</w:t>
+      </w:r>
+    </w:p>
+    <w:p>
+      <w:r>
+        <w:lastRenderedPageBreak/>
+        <w:t xml:space="preserve">Domestication dates of Citrullus </w:t>
+      </w:r>
+      <w:proofErr w:type="spellStart"/>
+      <w:r>
+        <w:t>lanatus</w:t>
+      </w:r>
+      <w:proofErr w:type="spellEnd"/>
+      <w:r>
+        <w:t xml:space="preserve"> changed based on new ref # 170 in “</w:t>
+      </w:r>
+      <w:proofErr w:type="spellStart"/>
+      <w:r>
+        <w:t>sources_crop_origins_live</w:t>
+      </w:r>
+      <w:proofErr w:type="spellEnd"/>
+      <w:r>
+        <w:t>“.</w:t>
+      </w:r>
+    </w:p>
+    <w:p>
+      <w:r>
+        <w:t xml:space="preserve">Domestication dates of </w:t>
+      </w:r>
+      <w:proofErr w:type="spellStart"/>
+      <w:r>
+        <w:t>Lactuca</w:t>
+      </w:r>
+      <w:proofErr w:type="spellEnd"/>
+      <w:r>
+        <w:t xml:space="preserve"> sativa changed based on new ref # 171 in “</w:t>
+      </w:r>
+      <w:proofErr w:type="spellStart"/>
+      <w:r>
+        <w:t>sources_crop_origins_live</w:t>
+      </w:r>
+      <w:proofErr w:type="spellEnd"/>
+      <w:r>
+        <w:t>“.</w:t>
+      </w:r>
+    </w:p>
+    <w:p>
+      <w:r>
+        <w:t xml:space="preserve">New ref (#172) for wild progenitor identity of Cajanus </w:t>
+      </w:r>
+      <w:proofErr w:type="spellStart"/>
+      <w:r>
+        <w:t>cajan</w:t>
+      </w:r>
+      <w:proofErr w:type="spellEnd"/>
+      <w:r>
+        <w:t>.</w:t>
+      </w:r>
+    </w:p>
+    <w:p/>
+    <w:p>
+      <w:pPr>
+        <w:rPr>
+          <w:lang w:val="es-ES"/>
+        </w:rPr>
+      </w:pPr>
+      <w:r>
+        <w:rPr>
+          <w:lang w:val="es-ES"/>
+        </w:rPr>
+        <w:t xml:space="preserve">Text </w:t>
+      </w:r>
+      <w:proofErr w:type="spellStart"/>
+      <w:r>
+        <w:rPr>
+          <w:lang w:val="es-ES"/>
+        </w:rPr>
+        <w:t>updates</w:t>
+      </w:r>
+      <w:proofErr w:type="spellEnd"/>
+      <w:r>
+        <w:rPr>
+          <w:lang w:val="es-ES"/>
+        </w:rPr>
+        <w:t xml:space="preserve"> </w:t>
+      </w:r>
+      <w:proofErr w:type="spellStart"/>
+      <w:r>
+        <w:rPr>
+          <w:lang w:val="es-ES"/>
+        </w:rPr>
+        <w:t>march</w:t>
+      </w:r>
+      <w:proofErr w:type="spellEnd"/>
+      <w:r>
+        <w:rPr>
+          <w:lang w:val="es-ES"/>
+        </w:rPr>
+        <w:t xml:space="preserve"> 2020:</w:t>
+      </w:r>
+    </w:p>
+    <w:p>
+      <w:r>
+        <w:t xml:space="preserve">The following updates were made to the live version of </w:t>
+      </w:r>
+      <w:proofErr w:type="spellStart"/>
+      <w:r>
+        <w:t>Crop_Origins</w:t>
+      </w:r>
+      <w:proofErr w:type="spellEnd"/>
+      <w:r>
+        <w:t>:</w:t>
+      </w:r>
+    </w:p>
+    <w:p>
+      <w:r>
+        <w:t>Identity of main wild progenitors of S. tuberosum changed based on new refs # 156,157,158,159 in “</w:t>
+      </w:r>
+      <w:proofErr w:type="spellStart"/>
+      <w:r>
+        <w:t>sources_crop_origins_live</w:t>
+      </w:r>
+      <w:proofErr w:type="spellEnd"/>
+      <w:r>
+        <w:t>“.</w:t>
+      </w:r>
+    </w:p>
+    <w:p>
+      <w:r>
+        <w:t>Domestication dates of several Cucurbitaceae changed based on new ref # 160 in “</w:t>
+      </w:r>
+      <w:proofErr w:type="spellStart"/>
+      <w:r>
+        <w:t>sources_crop_origins_live</w:t>
+      </w:r>
+      <w:proofErr w:type="spellEnd"/>
+      <w:r>
+        <w:t>“.</w:t>
+      </w:r>
+    </w:p>
+    <w:p>
+      <w:r>
+        <w:t>Minor amendment of domestication dates of Pennisetum glaucum changed based on new ref # 161 in “</w:t>
+      </w:r>
+      <w:proofErr w:type="spellStart"/>
+      <w:r>
+        <w:t>sources_crop_origins_live</w:t>
+      </w:r>
+      <w:proofErr w:type="spellEnd"/>
+      <w:r>
+        <w:t>“.</w:t>
+      </w:r>
+    </w:p>
+    <w:p>
+      <w:r>
+        <w:t>Cha</w:t>
+      </w:r>
+      <w:r>
+        <w:t>nged</w:t>
+      </w:r>
+      <w:r>
+        <w:t xml:space="preserve"> cultivation dates for B. </w:t>
+      </w:r>
+      <w:proofErr w:type="spellStart"/>
+      <w:r>
+        <w:t>rapa</w:t>
+      </w:r>
+      <w:proofErr w:type="spellEnd"/>
+      <w:r>
+        <w:t>, based on new ref # 162 in “</w:t>
+      </w:r>
+      <w:proofErr w:type="spellStart"/>
+      <w:r>
+        <w:t>sources_crop_origins_</w:t>
+      </w:r>
       <w:proofErr w:type="gramStart"/>
       <w:r>
-        <w:t>aug</w:t>
-      </w:r>
-      <w:proofErr w:type="spellEnd"/>
+        <w:t>live</w:t>
+      </w:r>
+      <w:proofErr w:type="spellEnd"/>
+      <w:r>
+        <w:t>“</w:t>
+      </w:r>
       <w:proofErr w:type="gramEnd"/>
       <w:r>
-        <w:t xml:space="preserve"> 2021:</w:t>
-      </w:r>
-    </w:p>
-    <w:p>
-      <w:r>
-        <w:t xml:space="preserve">The following updates </w:t>
-      </w:r>
-      <w:proofErr w:type="gramStart"/>
-      <w:r>
-        <w:t>were made</w:t>
-      </w:r>
-      <w:proofErr w:type="gramEnd"/>
-      <w:r>
-        <w:t xml:space="preserve"> to the live version of </w:t>
-      </w:r>
-      <w:proofErr w:type="spellStart"/>
-      <w:r>
-        <w:t>Crop_Origins</w:t>
-      </w:r>
-      <w:proofErr w:type="spellEnd"/>
-      <w:r>
-        <w:t>:</w:t>
-      </w:r>
-    </w:p>
-    <w:p>
-      <w:r>
-        <w:lastRenderedPageBreak/>
-        <w:t xml:space="preserve">Domestication dates of </w:t>
-      </w:r>
-      <w:proofErr w:type="spellStart"/>
-      <w:r>
-        <w:t>Citrullus</w:t>
-      </w:r>
-      <w:proofErr w:type="spellEnd"/>
-      <w:r>
-        <w:t xml:space="preserve"> </w:t>
-      </w:r>
-      <w:proofErr w:type="spellStart"/>
-      <w:r>
-        <w:t>lanatus</w:t>
-      </w:r>
-      <w:proofErr w:type="spellEnd"/>
-      <w:r>
-        <w:t xml:space="preserve"> </w:t>
-      </w:r>
-      <w:r>
-        <w:t>changed based on new ref # 1</w:t>
-      </w:r>
-      <w:r>
-        <w:t>7</w:t>
-      </w:r>
-      <w:r>
-        <w:t>0 in “</w:t>
-      </w:r>
-      <w:proofErr w:type="spellStart"/>
-      <w:r>
-        <w:t>sources_crop_origins_live</w:t>
-      </w:r>
-      <w:proofErr w:type="spellEnd"/>
-      <w:r>
-        <w:t>“.</w:t>
-      </w:r>
-    </w:p>
-    <w:p>
-      <w:r>
-        <w:t xml:space="preserve">Domestication dates of </w:t>
-      </w:r>
-      <w:proofErr w:type="spellStart"/>
-      <w:r>
-        <w:t>Lactuca</w:t>
-      </w:r>
-      <w:proofErr w:type="spellEnd"/>
-      <w:r>
-        <w:t xml:space="preserve"> sativa </w:t>
-      </w:r>
-      <w:r>
-        <w:t>changed based on new ref # 17</w:t>
-      </w:r>
-      <w:r>
-        <w:t>1</w:t>
-      </w:r>
-      <w:r>
-        <w:t xml:space="preserve"> in “</w:t>
-      </w:r>
-      <w:proofErr w:type="spellStart"/>
-      <w:r>
-        <w:t>sources_crop_origins_live</w:t>
-      </w:r>
-      <w:proofErr w:type="spellEnd"/>
-      <w:r>
-        <w:t>“.</w:t>
-      </w:r>
-    </w:p>
-    <w:p>
-      <w:r>
-        <w:t xml:space="preserve">New ref (#172) for wild progenitor identity of </w:t>
-      </w:r>
-      <w:proofErr w:type="spellStart"/>
-      <w:r>
-        <w:t>Cajanus</w:t>
-      </w:r>
-      <w:proofErr w:type="spellEnd"/>
-      <w:r>
-        <w:t xml:space="preserve"> </w:t>
-      </w:r>
-      <w:proofErr w:type="spellStart"/>
-      <w:proofErr w:type="gramStart"/>
-      <w:r>
-        <w:t>cajan</w:t>
-      </w:r>
-      <w:proofErr w:type="spellEnd"/>
-      <w:proofErr w:type="gramEnd"/>
-      <w:r>
         <w:t>.</w:t>
-      </w:r>
-    </w:p>
-    <w:p>
-      <w:bookmarkStart w:id="0" w:name="_GoBack"/>
-      <w:bookmarkEnd w:id="0"/>
-    </w:p>
-    <w:p>
-      <w:pPr>
-        <w:rPr>
-          <w:lang w:val="es-ES"/>
-        </w:rPr>
-      </w:pPr>
-      <w:r>
-        <w:rPr>
-          <w:lang w:val="es-ES"/>
-        </w:rPr>
-        <w:t xml:space="preserve">Text </w:t>
-      </w:r>
-      <w:proofErr w:type="spellStart"/>
-      <w:r>
-        <w:rPr>
-          <w:lang w:val="es-ES"/>
-        </w:rPr>
-        <w:t>updates</w:t>
-      </w:r>
-      <w:proofErr w:type="spellEnd"/>
-      <w:r>
-        <w:rPr>
-          <w:lang w:val="es-ES"/>
-        </w:rPr>
-        <w:t xml:space="preserve"> </w:t>
-      </w:r>
-      <w:proofErr w:type="spellStart"/>
-      <w:r>
-        <w:rPr>
-          <w:lang w:val="es-ES"/>
-        </w:rPr>
-        <w:t>march</w:t>
-      </w:r>
-      <w:proofErr w:type="spellEnd"/>
-      <w:r>
-        <w:rPr>
-          <w:lang w:val="es-ES"/>
-        </w:rPr>
-        <w:t xml:space="preserve"> 2020:</w:t>
-      </w:r>
-    </w:p>
-    <w:p>
-      <w:r>
-        <w:t xml:space="preserve">The following updates </w:t>
-      </w:r>
-      <w:proofErr w:type="gramStart"/>
-      <w:r>
-        <w:t>were made</w:t>
-      </w:r>
-      <w:proofErr w:type="gramEnd"/>
-      <w:r>
-        <w:t xml:space="preserve"> to the live version of </w:t>
-      </w:r>
-      <w:proofErr w:type="spellStart"/>
-      <w:r>
-        <w:t>Crop_Origins</w:t>
-      </w:r>
-      <w:proofErr w:type="spellEnd"/>
-      <w:r>
-        <w:t>:</w:t>
-      </w:r>
-    </w:p>
-    <w:p>
-      <w:r>
-        <w:t xml:space="preserve">Identity of main wild progenitors of S. </w:t>
-      </w:r>
-      <w:proofErr w:type="spellStart"/>
-      <w:r>
-        <w:t>tuberosum</w:t>
-      </w:r>
-      <w:proofErr w:type="spellEnd"/>
-      <w:r>
-        <w:t xml:space="preserve"> changed based on new refs # 156,157,158,159 in “</w:t>
-      </w:r>
-      <w:proofErr w:type="spellStart"/>
-      <w:r>
-        <w:t>sources_crop_origins_live</w:t>
-      </w:r>
-      <w:proofErr w:type="spellEnd"/>
-      <w:r>
-        <w:t>“.</w:t>
-      </w:r>
-    </w:p>
-    <w:p>
-      <w:r>
-        <w:t xml:space="preserve">Domestication dates of several </w:t>
-      </w:r>
-      <w:proofErr w:type="spellStart"/>
-      <w:r>
-        <w:t>Cucurbitaceae</w:t>
-      </w:r>
-      <w:proofErr w:type="spellEnd"/>
-      <w:r>
-        <w:t xml:space="preserve"> changed based on new ref # 160 in “</w:t>
-      </w:r>
-      <w:proofErr w:type="spellStart"/>
-      <w:r>
-        <w:t>sources_crop_origins_live</w:t>
-      </w:r>
-      <w:proofErr w:type="spellEnd"/>
-      <w:r>
-        <w:t>“.</w:t>
-      </w:r>
-    </w:p>
-    <w:p>
-      <w:r>
-        <w:t xml:space="preserve">Minor amendment of domestication dates of </w:t>
-      </w:r>
-      <w:proofErr w:type="spellStart"/>
-      <w:r>
-        <w:t>Pennisetum</w:t>
-      </w:r>
-      <w:proofErr w:type="spellEnd"/>
-      <w:r>
-        <w:t xml:space="preserve"> </w:t>
-      </w:r>
-      <w:proofErr w:type="spellStart"/>
-      <w:r>
-        <w:t>glaucum</w:t>
-      </w:r>
-      <w:proofErr w:type="spellEnd"/>
-      <w:r>
-        <w:t xml:space="preserve"> changed based on new ref # 161 in “</w:t>
-      </w:r>
-      <w:proofErr w:type="spellStart"/>
-      <w:r>
-        <w:t>sources_crop_origins_live</w:t>
-      </w:r>
-      <w:proofErr w:type="spellEnd"/>
-      <w:r>
-        <w:t>“.</w:t>
-      </w:r>
-    </w:p>
-    <w:p>
-      <w:r>
-        <w:t>Cha</w:t>
-      </w:r>
-      <w:r>
-        <w:t>nged</w:t>
-      </w:r>
-      <w:r>
-        <w:t xml:space="preserve"> cultivation dates for B. </w:t>
-      </w:r>
-      <w:proofErr w:type="spellStart"/>
-      <w:proofErr w:type="gramStart"/>
-      <w:r>
-        <w:t>rapa</w:t>
-      </w:r>
-      <w:proofErr w:type="spellEnd"/>
-      <w:proofErr w:type="gramEnd"/>
-      <w:r>
-        <w:t>, based on new ref # 162 in “</w:t>
-      </w:r>
-      <w:proofErr w:type="spellStart"/>
-      <w:r>
-        <w:t>sources_crop_origins_live</w:t>
-      </w:r>
-      <w:proofErr w:type="spellEnd"/>
-      <w:r>
-        <w:t>“.</w:t>
       </w:r>
     </w:p>
     <w:p/>
@@ -1040,43 +924,13 @@
           <w:szCs w:val="21"/>
           <w:shd w:val="clear" w:color="auto" w:fill="FFFFFF"/>
         </w:rPr>
-        <w:t xml:space="preserve"> of barley </w:t>
-      </w:r>
-      <w:proofErr w:type="gramStart"/>
-      <w:r>
-        <w:rPr>
-          <w:rFonts w:ascii="Segoe UI" w:hAnsi="Segoe UI" w:cs="Segoe UI"/>
-          <w:color w:val="24292E"/>
-          <w:sz w:val="21"/>
-          <w:szCs w:val="21"/>
-          <w:shd w:val="clear" w:color="auto" w:fill="FFFFFF"/>
-        </w:rPr>
-        <w:t>was wrongly labelled</w:t>
-      </w:r>
-      <w:proofErr w:type="gramEnd"/>
-      <w:r>
-        <w:rPr>
-          <w:rFonts w:ascii="Segoe UI" w:hAnsi="Segoe UI" w:cs="Segoe UI"/>
-          <w:color w:val="24292E"/>
-          <w:sz w:val="21"/>
-          <w:szCs w:val="21"/>
-          <w:shd w:val="clear" w:color="auto" w:fill="FFFFFF"/>
-        </w:rPr>
-        <w:t xml:space="preserve"> as “forage”, so I changed it to “seed” in the live version.</w:t>
+        <w:t xml:space="preserve"> of barley was wrongly labelled as “forage”, so I changed it to “seed” in the live version.</w:t>
       </w:r>
     </w:p>
     <w:p/>
     <w:p>
       <w:r>
-        <w:t xml:space="preserve">Updates </w:t>
-      </w:r>
-      <w:proofErr w:type="gramStart"/>
-      <w:r>
-        <w:t>7sep2020</w:t>
-      </w:r>
-      <w:proofErr w:type="gramEnd"/>
-      <w:r>
-        <w:t>:</w:t>
+        <w:t>Updates 7sep2020:</w:t>
       </w:r>
     </w:p>
     <w:p>
@@ -1086,22 +940,12 @@
     </w:p>
     <w:p>
       <w:proofErr w:type="spellStart"/>
-      <w:proofErr w:type="gramStart"/>
       <w:r>
         <w:t>minimum_time_cultivation</w:t>
       </w:r>
       <w:proofErr w:type="spellEnd"/>
-      <w:proofErr w:type="gramEnd"/>
-      <w:r>
-        <w:t xml:space="preserve"> </w:t>
-      </w:r>
-      <w:proofErr w:type="spellStart"/>
-      <w:r>
-        <w:t>Triticum</w:t>
-      </w:r>
-      <w:proofErr w:type="spellEnd"/>
-      <w:r>
-        <w:t xml:space="preserve"> </w:t>
+      <w:r>
+        <w:t xml:space="preserve"> Triticum </w:t>
       </w:r>
       <w:proofErr w:type="spellStart"/>
       <w:r>
@@ -1133,40 +977,30 @@
     </w:p>
     <w:p>
       <w:proofErr w:type="spellStart"/>
-      <w:proofErr w:type="gramStart"/>
       <w:r>
         <w:t>minimum_time_cultivation</w:t>
       </w:r>
       <w:proofErr w:type="spellEnd"/>
-      <w:proofErr w:type="gramEnd"/>
+      <w:r>
+        <w:t xml:space="preserve"> Triticum durum and T. </w:t>
+      </w:r>
+      <w:proofErr w:type="spellStart"/>
+      <w:r>
+        <w:t>dicoccon</w:t>
+      </w:r>
+      <w:proofErr w:type="spellEnd"/>
+      <w:r>
+        <w:t xml:space="preserve"> changed to 11500 </w:t>
+      </w:r>
+      <w:proofErr w:type="spellStart"/>
+      <w:r>
+        <w:t>ya</w:t>
+      </w:r>
+      <w:proofErr w:type="spellEnd"/>
       <w:r>
         <w:t xml:space="preserve"> </w:t>
       </w:r>
-      <w:proofErr w:type="spellStart"/>
-      <w:r>
-        <w:t>Triticum</w:t>
-      </w:r>
-      <w:proofErr w:type="spellEnd"/>
-      <w:r>
-        <w:t xml:space="preserve"> durum and T. </w:t>
-      </w:r>
-      <w:proofErr w:type="spellStart"/>
-      <w:r>
-        <w:t>dicoccon</w:t>
-      </w:r>
-      <w:proofErr w:type="spellEnd"/>
-      <w:r>
-        <w:t xml:space="preserve"> changed to 11500 </w:t>
-      </w:r>
-      <w:proofErr w:type="spellStart"/>
-      <w:r>
-        <w:t>ya</w:t>
-      </w:r>
-      <w:proofErr w:type="spellEnd"/>
-      <w:r>
-        <w:t xml:space="preserve"> </w:t>
-      </w:r>
-      <w:commentRangeStart w:id="1"/>
+      <w:commentRangeStart w:id="0"/>
       <w:r>
         <w:t>(</w:t>
       </w:r>
@@ -1184,32 +1018,22 @@
       <w:r>
         <w:t xml:space="preserve"> </w:t>
       </w:r>
-      <w:commentRangeEnd w:id="1"/>
+      <w:commentRangeEnd w:id="0"/>
       <w:r>
         <w:rPr>
           <w:rStyle w:val="Refdecomentario"/>
         </w:rPr>
-        <w:commentReference w:id="1"/>
-      </w:r>
-    </w:p>
-    <w:p>
-      <w:proofErr w:type="spellStart"/>
-      <w:proofErr w:type="gramStart"/>
+        <w:commentReference w:id="0"/>
+      </w:r>
+    </w:p>
+    <w:p>
+      <w:proofErr w:type="spellStart"/>
       <w:r>
         <w:t>minimum_time_domestication</w:t>
       </w:r>
       <w:proofErr w:type="spellEnd"/>
-      <w:proofErr w:type="gramEnd"/>
-      <w:r>
-        <w:t xml:space="preserve"> </w:t>
-      </w:r>
-      <w:proofErr w:type="spellStart"/>
-      <w:r>
-        <w:t>Triticum</w:t>
-      </w:r>
-      <w:proofErr w:type="spellEnd"/>
-      <w:r>
-        <w:t xml:space="preserve"> durum and T. </w:t>
+      <w:r>
+        <w:t xml:space="preserve"> Triticum durum and T. </w:t>
       </w:r>
       <w:proofErr w:type="spellStart"/>
       <w:r>
@@ -1246,12 +1070,10 @@
         </w:rPr>
       </w:pPr>
       <w:proofErr w:type="spellStart"/>
-      <w:proofErr w:type="gramStart"/>
       <w:r>
         <w:t>minimum_time_cultivation</w:t>
       </w:r>
       <w:proofErr w:type="spellEnd"/>
-      <w:proofErr w:type="gramEnd"/>
       <w:r>
         <w:t xml:space="preserve"> of </w:t>
       </w:r>
@@ -1341,15 +1163,7 @@
     <w:p/>
     <w:p>
       <w:r>
-        <w:t xml:space="preserve">Updates </w:t>
-      </w:r>
-      <w:proofErr w:type="gramStart"/>
-      <w:r>
-        <w:t>30nov2020</w:t>
-      </w:r>
-      <w:proofErr w:type="gramEnd"/>
-      <w:r>
-        <w:t>:</w:t>
+        <w:t>Updates 30nov2020:</w:t>
       </w:r>
     </w:p>
     <w:p>
@@ -1361,13 +1175,11 @@
         </w:rPr>
       </w:pPr>
       <w:proofErr w:type="spellStart"/>
-      <w:proofErr w:type="gramStart"/>
       <w:r>
         <w:lastRenderedPageBreak/>
         <w:t>minimum_time_domestication</w:t>
       </w:r>
       <w:proofErr w:type="spellEnd"/>
-      <w:proofErr w:type="gramEnd"/>
       <w:r>
         <w:t xml:space="preserve"> </w:t>
       </w:r>
@@ -1390,7 +1202,7 @@
       <w:r>
         <w:t xml:space="preserve"> (</w:t>
       </w:r>
-      <w:hyperlink r:id="rId9" w:tgtFrame="_blank" w:tooltip="Persistent link using digital object identifier" w:history="1">
+      <w:hyperlink r:id="rId10" w:tgtFrame="_blank" w:tooltip="Persistent link using digital object identifier" w:history="1">
         <w:r>
           <w:rPr>
             <w:rStyle w:val="Hipervnculo"/>
@@ -1424,25 +1236,21 @@
         </w:rPr>
       </w:pPr>
       <w:proofErr w:type="spellStart"/>
-      <w:proofErr w:type="gramStart"/>
       <w:r>
         <w:t>minimum_time_domestication</w:t>
       </w:r>
       <w:proofErr w:type="spellEnd"/>
-      <w:proofErr w:type="gramEnd"/>
       <w:r>
         <w:t xml:space="preserve"> </w:t>
       </w:r>
-      <w:proofErr w:type="spellStart"/>
       <w:r>
         <w:rPr>
           <w:rFonts w:ascii="Calibri" w:eastAsia="Times New Roman" w:hAnsi="Calibri" w:cs="Calibri"/>
           <w:color w:val="000000"/>
           <w:lang w:eastAsia="es-ES"/>
         </w:rPr>
-        <w:t>Macrotyloma</w:t>
-      </w:r>
-      <w:proofErr w:type="spellEnd"/>
+        <w:t>Macrotyloma uniflorum</w:t>
+      </w:r>
       <w:r>
         <w:rPr>
           <w:rFonts w:ascii="Calibri" w:eastAsia="Times New Roman" w:hAnsi="Calibri" w:cs="Calibri"/>
@@ -1451,24 +1259,6 @@
         </w:rPr>
         <w:t xml:space="preserve"> </w:t>
       </w:r>
-      <w:proofErr w:type="spellStart"/>
-      <w:r>
-        <w:rPr>
-          <w:rFonts w:ascii="Calibri" w:eastAsia="Times New Roman" w:hAnsi="Calibri" w:cs="Calibri"/>
-          <w:color w:val="000000"/>
-          <w:lang w:eastAsia="es-ES"/>
-        </w:rPr>
-        <w:t>uniflorum</w:t>
-      </w:r>
-      <w:proofErr w:type="spellEnd"/>
-      <w:r>
-        <w:rPr>
-          <w:rFonts w:ascii="Calibri" w:eastAsia="Times New Roman" w:hAnsi="Calibri" w:cs="Calibri"/>
-          <w:color w:val="000000"/>
-          <w:lang w:eastAsia="es-ES"/>
-        </w:rPr>
-        <w:t xml:space="preserve"> </w:t>
-      </w:r>
       <w:r>
         <w:t xml:space="preserve">added (3600 </w:t>
       </w:r>
@@ -1480,7 +1270,7 @@
       <w:r>
         <w:t>) (</w:t>
       </w:r>
-      <w:hyperlink r:id="rId10" w:history="1">
+      <w:hyperlink r:id="rId11" w:history="1">
         <w:r>
           <w:rPr>
             <w:rStyle w:val="Hipervnculo"/>
@@ -1506,32 +1296,20 @@
         </w:rPr>
       </w:pPr>
       <w:proofErr w:type="spellStart"/>
-      <w:proofErr w:type="gramStart"/>
       <w:r>
         <w:t>minimum_time_domestication</w:t>
       </w:r>
       <w:proofErr w:type="spellEnd"/>
-      <w:proofErr w:type="gramEnd"/>
       <w:r>
         <w:t xml:space="preserve"> </w:t>
       </w:r>
-      <w:proofErr w:type="spellStart"/>
       <w:r>
         <w:rPr>
           <w:rFonts w:ascii="Calibri" w:eastAsia="Times New Roman" w:hAnsi="Calibri" w:cs="Calibri"/>
           <w:color w:val="000000"/>
           <w:lang w:eastAsia="es-ES"/>
         </w:rPr>
-        <w:t>Momordica</w:t>
-      </w:r>
-      <w:proofErr w:type="spellEnd"/>
-      <w:r>
-        <w:rPr>
-          <w:rFonts w:ascii="Calibri" w:eastAsia="Times New Roman" w:hAnsi="Calibri" w:cs="Calibri"/>
-          <w:color w:val="000000"/>
-          <w:lang w:eastAsia="es-ES"/>
-        </w:rPr>
-        <w:t xml:space="preserve"> </w:t>
+        <w:t xml:space="preserve">Momordica </w:t>
       </w:r>
       <w:proofErr w:type="spellStart"/>
       <w:r>
@@ -1585,13 +1363,8 @@
           <w:lang w:eastAsia="es-ES"/>
         </w:rPr>
       </w:pPr>
-      <w:proofErr w:type="gramStart"/>
-      <w:r>
-        <w:t>domestication</w:t>
-      </w:r>
-      <w:proofErr w:type="gramEnd"/>
-      <w:r>
-        <w:t xml:space="preserve"> dates cowpea updated</w:t>
+      <w:r>
+        <w:t>domestication dates cowpea updated</w:t>
       </w:r>
     </w:p>
     <w:p>
@@ -1614,7 +1387,7 @@
       <w:r>
         <w:t>(</w:t>
       </w:r>
-      <w:hyperlink r:id="rId11" w:tgtFrame="_blank" w:history="1">
+      <w:hyperlink r:id="rId12" w:tgtFrame="_blank" w:history="1">
         <w:r>
           <w:rPr>
             <w:rStyle w:val="Hipervnculo"/>
@@ -1659,154 +1432,129 @@
     <w:p/>
     <w:p>
       <w:proofErr w:type="spellStart"/>
+      <w:r>
+        <w:t>minimum_time_cultivation</w:t>
+      </w:r>
+      <w:proofErr w:type="spellEnd"/>
+      <w:r>
+        <w:t xml:space="preserve"> and </w:t>
+      </w:r>
+      <w:proofErr w:type="spellStart"/>
+      <w:r>
+        <w:t>minimum_time_domestication</w:t>
+      </w:r>
+      <w:proofErr w:type="spellEnd"/>
+      <w:r>
+        <w:t xml:space="preserve"> of Trifolium repens and T. pretense changed from 1650 to 1750 </w:t>
+      </w:r>
+      <w:proofErr w:type="spellStart"/>
+      <w:r>
+        <w:t>ya</w:t>
+      </w:r>
+      <w:proofErr w:type="spellEnd"/>
+      <w:r>
+        <w:t xml:space="preserve"> after a user alerted on this small mismatch with the literature source.</w:t>
+      </w:r>
+    </w:p>
+    <w:p>
+      <w:proofErr w:type="spellStart"/>
+      <w:r>
+        <w:t>minimum_time_cultivation</w:t>
+      </w:r>
+      <w:proofErr w:type="spellEnd"/>
+      <w:r>
+        <w:t>:</w:t>
+      </w:r>
+      <w:r>
+        <w:t xml:space="preserve"> Brassica </w:t>
+      </w:r>
+      <w:proofErr w:type="spellStart"/>
+      <w:r>
+        <w:t>carinata</w:t>
+      </w:r>
+      <w:proofErr w:type="spellEnd"/>
+      <w:r>
+        <w:t xml:space="preserve"> changed to 6500 </w:t>
+      </w:r>
+      <w:proofErr w:type="spellStart"/>
+      <w:r>
+        <w:t>ya</w:t>
+      </w:r>
+      <w:proofErr w:type="spellEnd"/>
+      <w:r>
+        <w:t xml:space="preserve">, and identity of wild progenitors changed to </w:t>
+      </w:r>
+      <w:proofErr w:type="spellStart"/>
+      <w:r>
+        <w:t>Brassica_oleracea_L</w:t>
+      </w:r>
+      <w:proofErr w:type="spellEnd"/>
+      <w:r>
+        <w:t>.</w:t>
+      </w:r>
+      <w:r>
+        <w:t xml:space="preserve"> and </w:t>
+      </w:r>
+      <w:proofErr w:type="spellStart"/>
+      <w:r>
+        <w:t>Brassica_nigra</w:t>
+      </w:r>
+      <w:proofErr w:type="spellEnd"/>
+      <w:r>
+        <w:t>_(</w:t>
+      </w:r>
       <w:proofErr w:type="gramStart"/>
       <w:r>
+        <w:t>L.)_</w:t>
+      </w:r>
+      <w:proofErr w:type="spellStart"/>
+      <w:proofErr w:type="gramEnd"/>
+      <w:r>
+        <w:t>K.Koch</w:t>
+      </w:r>
+      <w:proofErr w:type="spellEnd"/>
+      <w:r>
+        <w:t>,</w:t>
+      </w:r>
+      <w:r>
+        <w:t xml:space="preserve"> after </w:t>
+      </w:r>
+      <w:r>
+        <w:t>this</w:t>
+      </w:r>
+      <w:r>
+        <w:t xml:space="preserve"> source (167)</w:t>
+      </w:r>
+    </w:p>
+    <w:p/>
+    <w:p>
+      <w:r>
+        <w:t xml:space="preserve">identity of wild progenitors of </w:t>
+      </w:r>
+      <w:proofErr w:type="spellStart"/>
+      <w:r>
+        <w:t>Dioscorea</w:t>
+      </w:r>
+      <w:proofErr w:type="spellEnd"/>
+      <w:r>
+        <w:t xml:space="preserve"> </w:t>
+      </w:r>
+      <w:proofErr w:type="spellStart"/>
+      <w:r>
+        <w:t>cayennensis</w:t>
+      </w:r>
+      <w:proofErr w:type="spellEnd"/>
+      <w:r>
+        <w:t xml:space="preserve"> updated on the base of new source (168)</w:t>
+      </w:r>
+    </w:p>
+    <w:p/>
+    <w:p>
+      <w:proofErr w:type="spellStart"/>
+      <w:r>
         <w:t>minimum_time_cultivation</w:t>
       </w:r>
       <w:proofErr w:type="spellEnd"/>
-      <w:proofErr w:type="gramEnd"/>
-      <w:r>
-        <w:t xml:space="preserve"> and </w:t>
-      </w:r>
-      <w:proofErr w:type="spellStart"/>
-      <w:r>
-        <w:t>minimum_time_domestication</w:t>
-      </w:r>
-      <w:proofErr w:type="spellEnd"/>
-      <w:r>
-        <w:t xml:space="preserve"> of </w:t>
-      </w:r>
-      <w:proofErr w:type="spellStart"/>
-      <w:r>
-        <w:t>Trifolium</w:t>
-      </w:r>
-      <w:proofErr w:type="spellEnd"/>
-      <w:r>
-        <w:t xml:space="preserve"> </w:t>
-      </w:r>
-      <w:proofErr w:type="spellStart"/>
-      <w:r>
-        <w:t>repens</w:t>
-      </w:r>
-      <w:proofErr w:type="spellEnd"/>
-      <w:r>
-        <w:t xml:space="preserve"> and T. pretense changed from 1650 to 1750 </w:t>
-      </w:r>
-      <w:proofErr w:type="spellStart"/>
-      <w:r>
-        <w:t>ya</w:t>
-      </w:r>
-      <w:proofErr w:type="spellEnd"/>
-      <w:r>
-        <w:t xml:space="preserve"> after a user alerted on this small mismatch with the literature source.</w:t>
-      </w:r>
-    </w:p>
-    <w:p>
-      <w:proofErr w:type="spellStart"/>
-      <w:r>
-        <w:t>minimum_time_cultivation</w:t>
-      </w:r>
-      <w:proofErr w:type="spellEnd"/>
-      <w:r>
-        <w:t>:</w:t>
-      </w:r>
-      <w:r>
-        <w:t xml:space="preserve"> Brassica </w:t>
-      </w:r>
-      <w:proofErr w:type="spellStart"/>
-      <w:r>
-        <w:t>carinata</w:t>
-      </w:r>
-      <w:proofErr w:type="spellEnd"/>
-      <w:r>
-        <w:t xml:space="preserve"> changed to 6500 </w:t>
-      </w:r>
-      <w:proofErr w:type="spellStart"/>
-      <w:r>
-        <w:t>ya</w:t>
-      </w:r>
-      <w:proofErr w:type="spellEnd"/>
-      <w:r>
-        <w:t xml:space="preserve">, and identity of wild progenitors changed to </w:t>
-      </w:r>
-      <w:proofErr w:type="spellStart"/>
-      <w:r>
-        <w:t>Brassica_oleracea_L</w:t>
-      </w:r>
-      <w:proofErr w:type="spellEnd"/>
-      <w:r>
-        <w:t>.</w:t>
-      </w:r>
-      <w:r>
-        <w:t xml:space="preserve"> and </w:t>
-      </w:r>
-      <w:proofErr w:type="spellStart"/>
-      <w:r>
-        <w:t>Brassica_nigra</w:t>
-      </w:r>
-      <w:proofErr w:type="spellEnd"/>
-      <w:proofErr w:type="gramStart"/>
-      <w:r>
-        <w:t>_(</w:t>
-      </w:r>
-      <w:proofErr w:type="gramEnd"/>
-      <w:r>
-        <w:t>L.)_</w:t>
-      </w:r>
-      <w:proofErr w:type="spellStart"/>
-      <w:r>
-        <w:t>K.Koch</w:t>
-      </w:r>
-      <w:proofErr w:type="spellEnd"/>
-      <w:r>
-        <w:t>,</w:t>
-      </w:r>
-      <w:r>
-        <w:t xml:space="preserve"> after </w:t>
-      </w:r>
-      <w:r>
-        <w:t>this</w:t>
-      </w:r>
-      <w:r>
-        <w:t xml:space="preserve"> source (167)</w:t>
-      </w:r>
-    </w:p>
-    <w:p/>
-    <w:p>
-      <w:proofErr w:type="gramStart"/>
-      <w:r>
-        <w:t>identity</w:t>
-      </w:r>
-      <w:proofErr w:type="gramEnd"/>
-      <w:r>
-        <w:t xml:space="preserve"> of wild progenitors of </w:t>
-      </w:r>
-      <w:proofErr w:type="spellStart"/>
-      <w:r>
-        <w:t>Dioscorea</w:t>
-      </w:r>
-      <w:proofErr w:type="spellEnd"/>
-      <w:r>
-        <w:t xml:space="preserve"> </w:t>
-      </w:r>
-      <w:proofErr w:type="spellStart"/>
-      <w:r>
-        <w:t>cayennensis</w:t>
-      </w:r>
-      <w:proofErr w:type="spellEnd"/>
-      <w:r>
-        <w:t xml:space="preserve"> updated on the base of new source (168)</w:t>
-      </w:r>
-    </w:p>
-    <w:p/>
-    <w:p>
-      <w:proofErr w:type="spellStart"/>
-      <w:proofErr w:type="gramStart"/>
-      <w:r>
-        <w:t>minimum_time_cultivation</w:t>
-      </w:r>
-      <w:proofErr w:type="spellEnd"/>
-      <w:proofErr w:type="gramEnd"/>
       <w:r>
         <w:t xml:space="preserve"> of Annona </w:t>
       </w:r>
@@ -1838,8 +1586,8 @@
 </file>
 
 <file path=word/comments.xml><?xml version="1.0" encoding="utf-8"?>
-<w:comments xmlns:wpc="http://schemas.microsoft.com/office/word/2010/wordprocessingCanvas" xmlns:cx="http://schemas.microsoft.com/office/drawing/2014/chartex" xmlns:cx1="http://schemas.microsoft.com/office/drawing/2015/9/8/chartex" xmlns:mc="http://schemas.openxmlformats.org/markup-compatibility/2006" xmlns:o="urn:schemas-microsoft-com:office:office" xmlns:r="http://schemas.openxmlformats.org/officeDocument/2006/relationships" xmlns:m="http://schemas.openxmlformats.org/officeDocument/2006/math" xmlns:v="urn:schemas-microsoft-com:vml" xmlns:wp14="http://schemas.microsoft.com/office/word/2010/wordprocessingDrawing" xmlns:wp="http://schemas.openxmlformats.org/drawingml/2006/wordprocessingDrawing" xmlns:w10="urn:schemas-microsoft-com:office:word" xmlns:w="http://schemas.openxmlformats.org/wordprocessingml/2006/main" xmlns:w14="http://schemas.microsoft.com/office/word/2010/wordml" xmlns:w15="http://schemas.microsoft.com/office/word/2012/wordml" xmlns:w16se="http://schemas.microsoft.com/office/word/2015/wordml/symex" xmlns:wpg="http://schemas.microsoft.com/office/word/2010/wordprocessingGroup" xmlns:wpi="http://schemas.microsoft.com/office/word/2010/wordprocessingInk" xmlns:wne="http://schemas.microsoft.com/office/word/2006/wordml" xmlns:wps="http://schemas.microsoft.com/office/word/2010/wordprocessingShape" mc:Ignorable="w14 w15 w16se wp14">
-  <w:comment w:id="1" w:author="Rubén Milla Gutiérrez" w:date="2020-09-07T10:49:00Z" w:initials="RMG">
+<w:comments xmlns:wpc="http://schemas.microsoft.com/office/word/2010/wordprocessingCanvas" xmlns:cx="http://schemas.microsoft.com/office/drawing/2014/chartex" xmlns:cx1="http://schemas.microsoft.com/office/drawing/2015/9/8/chartex" xmlns:cx2="http://schemas.microsoft.com/office/drawing/2015/10/21/chartex" xmlns:cx3="http://schemas.microsoft.com/office/drawing/2016/5/9/chartex" xmlns:cx4="http://schemas.microsoft.com/office/drawing/2016/5/10/chartex" xmlns:cx5="http://schemas.microsoft.com/office/drawing/2016/5/11/chartex" xmlns:cx6="http://schemas.microsoft.com/office/drawing/2016/5/12/chartex" xmlns:cx7="http://schemas.microsoft.com/office/drawing/2016/5/13/chartex" xmlns:cx8="http://schemas.microsoft.com/office/drawing/2016/5/14/chartex" xmlns:mc="http://schemas.openxmlformats.org/markup-compatibility/2006" xmlns:aink="http://schemas.microsoft.com/office/drawing/2016/ink" xmlns:am3d="http://schemas.microsoft.com/office/drawing/2017/model3d" xmlns:o="urn:schemas-microsoft-com:office:office" xmlns:oel="http://schemas.microsoft.com/office/2019/extlst" xmlns:r="http://schemas.openxmlformats.org/officeDocument/2006/relationships" xmlns:m="http://schemas.openxmlformats.org/officeDocument/2006/math" xmlns:v="urn:schemas-microsoft-com:vml" xmlns:wp14="http://schemas.microsoft.com/office/word/2010/wordprocessingDrawing" xmlns:wp="http://schemas.openxmlformats.org/drawingml/2006/wordprocessingDrawing" xmlns:w10="urn:schemas-microsoft-com:office:word" xmlns:w="http://schemas.openxmlformats.org/wordprocessingml/2006/main" xmlns:w14="http://schemas.microsoft.com/office/word/2010/wordml" xmlns:w15="http://schemas.microsoft.com/office/word/2012/wordml" xmlns:w16cex="http://schemas.microsoft.com/office/word/2018/wordml/cex" xmlns:w16cid="http://schemas.microsoft.com/office/word/2016/wordml/cid" xmlns:w16="http://schemas.microsoft.com/office/word/2018/wordml" xmlns:w16sdtdh="http://schemas.microsoft.com/office/word/2020/wordml/sdtdatahash" xmlns:w16se="http://schemas.microsoft.com/office/word/2015/wordml/symex" xmlns:wpg="http://schemas.microsoft.com/office/word/2010/wordprocessingGroup" xmlns:wpi="http://schemas.microsoft.com/office/word/2010/wordprocessingInk" xmlns:wne="http://schemas.microsoft.com/office/word/2006/wordml" xmlns:wps="http://schemas.microsoft.com/office/word/2010/wordprocessingShape" mc:Ignorable="w14 w15 w16se w16cid w16 w16cex w16sdtdh wp14">
+  <w:comment w:id="0" w:author="Rubén Milla Gutiérrez" w:date="2020-09-07T10:49:00Z" w:initials="RMG">
     <w:p>
       <w:pPr>
         <w:pStyle w:val="Textocomentario"/>
@@ -1915,13 +1663,19 @@
 </file>
 
 <file path=word/commentsExtended.xml><?xml version="1.0" encoding="utf-8"?>
-<w15:commentsEx xmlns:wpc="http://schemas.microsoft.com/office/word/2010/wordprocessingCanvas" xmlns:cx="http://schemas.microsoft.com/office/drawing/2014/chartex" xmlns:cx1="http://schemas.microsoft.com/office/drawing/2015/9/8/chartex" xmlns:mc="http://schemas.openxmlformats.org/markup-compatibility/2006" xmlns:o="urn:schemas-microsoft-com:office:office" xmlns:r="http://schemas.openxmlformats.org/officeDocument/2006/relationships" xmlns:m="http://schemas.openxmlformats.org/officeDocument/2006/math" xmlns:v="urn:schemas-microsoft-com:vml" xmlns:wp14="http://schemas.microsoft.com/office/word/2010/wordprocessingDrawing" xmlns:wp="http://schemas.openxmlformats.org/drawingml/2006/wordprocessingDrawing" xmlns:w10="urn:schemas-microsoft-com:office:word" xmlns:w="http://schemas.openxmlformats.org/wordprocessingml/2006/main" xmlns:w14="http://schemas.microsoft.com/office/word/2010/wordml" xmlns:w15="http://schemas.microsoft.com/office/word/2012/wordml" xmlns:w16se="http://schemas.microsoft.com/office/word/2015/wordml/symex" xmlns:wpg="http://schemas.microsoft.com/office/word/2010/wordprocessingGroup" xmlns:wpi="http://schemas.microsoft.com/office/word/2010/wordprocessingInk" xmlns:wne="http://schemas.microsoft.com/office/word/2006/wordml" xmlns:wps="http://schemas.microsoft.com/office/word/2010/wordprocessingShape" mc:Ignorable="w14 w15 w16se wp14">
+<w15:commentsEx xmlns:wpc="http://schemas.microsoft.com/office/word/2010/wordprocessingCanvas" xmlns:cx="http://schemas.microsoft.com/office/drawing/2014/chartex" xmlns:cx1="http://schemas.microsoft.com/office/drawing/2015/9/8/chartex" xmlns:cx2="http://schemas.microsoft.com/office/drawing/2015/10/21/chartex" xmlns:cx3="http://schemas.microsoft.com/office/drawing/2016/5/9/chartex" xmlns:cx4="http://schemas.microsoft.com/office/drawing/2016/5/10/chartex" xmlns:cx5="http://schemas.microsoft.com/office/drawing/2016/5/11/chartex" xmlns:cx6="http://schemas.microsoft.com/office/drawing/2016/5/12/chartex" xmlns:cx7="http://schemas.microsoft.com/office/drawing/2016/5/13/chartex" xmlns:cx8="http://schemas.microsoft.com/office/drawing/2016/5/14/chartex" xmlns:mc="http://schemas.openxmlformats.org/markup-compatibility/2006" xmlns:aink="http://schemas.microsoft.com/office/drawing/2016/ink" xmlns:am3d="http://schemas.microsoft.com/office/drawing/2017/model3d" xmlns:o="urn:schemas-microsoft-com:office:office" xmlns:oel="http://schemas.microsoft.com/office/2019/extlst" xmlns:r="http://schemas.openxmlformats.org/officeDocument/2006/relationships" xmlns:m="http://schemas.openxmlformats.org/officeDocument/2006/math" xmlns:v="urn:schemas-microsoft-com:vml" xmlns:wp14="http://schemas.microsoft.com/office/word/2010/wordprocessingDrawing" xmlns:wp="http://schemas.openxmlformats.org/drawingml/2006/wordprocessingDrawing" xmlns:w10="urn:schemas-microsoft-com:office:word" xmlns:w="http://schemas.openxmlformats.org/wordprocessingml/2006/main" xmlns:w14="http://schemas.microsoft.com/office/word/2010/wordml" xmlns:w15="http://schemas.microsoft.com/office/word/2012/wordml" xmlns:w16cex="http://schemas.microsoft.com/office/word/2018/wordml/cex" xmlns:w16cid="http://schemas.microsoft.com/office/word/2016/wordml/cid" xmlns:w16="http://schemas.microsoft.com/office/word/2018/wordml" xmlns:w16sdtdh="http://schemas.microsoft.com/office/word/2020/wordml/sdtdatahash" xmlns:w16se="http://schemas.microsoft.com/office/word/2015/wordml/symex" xmlns:wpg="http://schemas.microsoft.com/office/word/2010/wordprocessingGroup" xmlns:wpi="http://schemas.microsoft.com/office/word/2010/wordprocessingInk" xmlns:wne="http://schemas.microsoft.com/office/word/2006/wordml" xmlns:wps="http://schemas.microsoft.com/office/word/2010/wordprocessingShape" mc:Ignorable="w14 w15 w16se w16cid w16 w16cex w16sdtdh wp14">
   <w15:commentEx w15:paraId="3BD2D1FA" w15:done="0"/>
 </w15:commentsEx>
 </file>
 
+<file path=word/commentsIds.xml><?xml version="1.0" encoding="utf-8"?>
+<w16cid:commentsIds xmlns:wpc="http://schemas.microsoft.com/office/word/2010/wordprocessingCanvas" xmlns:cx="http://schemas.microsoft.com/office/drawing/2014/chartex" xmlns:cx1="http://schemas.microsoft.com/office/drawing/2015/9/8/chartex" xmlns:cx2="http://schemas.microsoft.com/office/drawing/2015/10/21/chartex" xmlns:cx3="http://schemas.microsoft.com/office/drawing/2016/5/9/chartex" xmlns:cx4="http://schemas.microsoft.com/office/drawing/2016/5/10/chartex" xmlns:cx5="http://schemas.microsoft.com/office/drawing/2016/5/11/chartex" xmlns:cx6="http://schemas.microsoft.com/office/drawing/2016/5/12/chartex" xmlns:cx7="http://schemas.microsoft.com/office/drawing/2016/5/13/chartex" xmlns:cx8="http://schemas.microsoft.com/office/drawing/2016/5/14/chartex" xmlns:mc="http://schemas.openxmlformats.org/markup-compatibility/2006" xmlns:aink="http://schemas.microsoft.com/office/drawing/2016/ink" xmlns:am3d="http://schemas.microsoft.com/office/drawing/2017/model3d" xmlns:o="urn:schemas-microsoft-com:office:office" xmlns:oel="http://schemas.microsoft.com/office/2019/extlst" xmlns:r="http://schemas.openxmlformats.org/officeDocument/2006/relationships" xmlns:m="http://schemas.openxmlformats.org/officeDocument/2006/math" xmlns:v="urn:schemas-microsoft-com:vml" xmlns:wp14="http://schemas.microsoft.com/office/word/2010/wordprocessingDrawing" xmlns:wp="http://schemas.openxmlformats.org/drawingml/2006/wordprocessingDrawing" xmlns:w10="urn:schemas-microsoft-com:office:word" xmlns:w="http://schemas.openxmlformats.org/wordprocessingml/2006/main" xmlns:w14="http://schemas.microsoft.com/office/word/2010/wordml" xmlns:w15="http://schemas.microsoft.com/office/word/2012/wordml" xmlns:w16cex="http://schemas.microsoft.com/office/word/2018/wordml/cex" xmlns:w16cid="http://schemas.microsoft.com/office/word/2016/wordml/cid" xmlns:w16="http://schemas.microsoft.com/office/word/2018/wordml" xmlns:w16sdtdh="http://schemas.microsoft.com/office/word/2020/wordml/sdtdatahash" xmlns:w16se="http://schemas.microsoft.com/office/word/2015/wordml/symex" xmlns:wpg="http://schemas.microsoft.com/office/word/2010/wordprocessingGroup" xmlns:wpi="http://schemas.microsoft.com/office/word/2010/wordprocessingInk" xmlns:wne="http://schemas.microsoft.com/office/word/2006/wordml" xmlns:wps="http://schemas.microsoft.com/office/word/2010/wordprocessingShape" mc:Ignorable="w14 w15 w16se w16cid w16 w16cex w16sdtdh wp14">
+  <w16cid:commentId w16cid:paraId="3BD2D1FA" w16cid:durableId="26C99F09"/>
+</w16cid:commentsIds>
+</file>
+
 <file path=word/numbering.xml><?xml version="1.0" encoding="utf-8"?>
-<w:numbering xmlns:wpc="http://schemas.microsoft.com/office/word/2010/wordprocessingCanvas" xmlns:cx="http://schemas.microsoft.com/office/drawing/2014/chartex" xmlns:cx1="http://schemas.microsoft.com/office/drawing/2015/9/8/chartex" xmlns:mc="http://schemas.openxmlformats.org/markup-compatibility/2006" xmlns:o="urn:schemas-microsoft-com:office:office" xmlns:r="http://schemas.openxmlformats.org/officeDocument/2006/relationships" xmlns:m="http://schemas.openxmlformats.org/officeDocument/2006/math" xmlns:v="urn:schemas-microsoft-com:vml" xmlns:wp14="http://schemas.microsoft.com/office/word/2010/wordprocessingDrawing" xmlns:wp="http://schemas.openxmlformats.org/drawingml/2006/wordprocessingDrawing" xmlns:w10="urn:schemas-microsoft-com:office:word" xmlns:w="http://schemas.openxmlformats.org/wordprocessingml/2006/main" xmlns:w14="http://schemas.microsoft.com/office/word/2010/wordml" xmlns:w15="http://schemas.microsoft.com/office/word/2012/wordml" xmlns:w16se="http://schemas.microsoft.com/office/word/2015/wordml/symex" xmlns:wpg="http://schemas.microsoft.com/office/word/2010/wordprocessingGroup" xmlns:wpi="http://schemas.microsoft.com/office/word/2010/wordprocessingInk" xmlns:wne="http://schemas.microsoft.com/office/word/2006/wordml" xmlns:wps="http://schemas.microsoft.com/office/word/2010/wordprocessingShape" mc:Ignorable="w14 w15 w16se wp14">
+<w:numbering xmlns:wpc="http://schemas.microsoft.com/office/word/2010/wordprocessingCanvas" xmlns:cx="http://schemas.microsoft.com/office/drawing/2014/chartex" xmlns:cx1="http://schemas.microsoft.com/office/drawing/2015/9/8/chartex" xmlns:cx2="http://schemas.microsoft.com/office/drawing/2015/10/21/chartex" xmlns:cx3="http://schemas.microsoft.com/office/drawing/2016/5/9/chartex" xmlns:cx4="http://schemas.microsoft.com/office/drawing/2016/5/10/chartex" xmlns:cx5="http://schemas.microsoft.com/office/drawing/2016/5/11/chartex" xmlns:cx6="http://schemas.microsoft.com/office/drawing/2016/5/12/chartex" xmlns:cx7="http://schemas.microsoft.com/office/drawing/2016/5/13/chartex" xmlns:cx8="http://schemas.microsoft.com/office/drawing/2016/5/14/chartex" xmlns:mc="http://schemas.openxmlformats.org/markup-compatibility/2006" xmlns:aink="http://schemas.microsoft.com/office/drawing/2016/ink" xmlns:am3d="http://schemas.microsoft.com/office/drawing/2017/model3d" xmlns:o="urn:schemas-microsoft-com:office:office" xmlns:oel="http://schemas.microsoft.com/office/2019/extlst" xmlns:r="http://schemas.openxmlformats.org/officeDocument/2006/relationships" xmlns:m="http://schemas.openxmlformats.org/officeDocument/2006/math" xmlns:v="urn:schemas-microsoft-com:vml" xmlns:wp14="http://schemas.microsoft.com/office/word/2010/wordprocessingDrawing" xmlns:wp="http://schemas.openxmlformats.org/drawingml/2006/wordprocessingDrawing" xmlns:w10="urn:schemas-microsoft-com:office:word" xmlns:w="http://schemas.openxmlformats.org/wordprocessingml/2006/main" xmlns:w14="http://schemas.microsoft.com/office/word/2010/wordml" xmlns:w15="http://schemas.microsoft.com/office/word/2012/wordml" xmlns:w16cex="http://schemas.microsoft.com/office/word/2018/wordml/cex" xmlns:w16cid="http://schemas.microsoft.com/office/word/2016/wordml/cid" xmlns:w16="http://schemas.microsoft.com/office/word/2018/wordml" xmlns:w16sdtdh="http://schemas.microsoft.com/office/word/2020/wordml/sdtdatahash" xmlns:w16se="http://schemas.microsoft.com/office/word/2015/wordml/symex" xmlns:wpg="http://schemas.microsoft.com/office/word/2010/wordprocessingGroup" xmlns:wpi="http://schemas.microsoft.com/office/word/2010/wordprocessingInk" xmlns:wne="http://schemas.microsoft.com/office/word/2006/wordml" xmlns:wps="http://schemas.microsoft.com/office/word/2010/wordprocessingShape" mc:Ignorable="w14 w15 w16se w16cid w16 w16cex w16sdtdh wp14">
   <w:abstractNum w:abstractNumId="0" w15:restartNumberingAfterBreak="0">
     <w:nsid w:val="1E706F42"/>
     <w:multiLevelType w:val="multilevel"/>
@@ -2246,20 +2000,20 @@
       </w:pPr>
     </w:lvl>
   </w:abstractNum>
-  <w:num w:numId="1">
+  <w:num w:numId="1" w16cid:durableId="1605845969">
     <w:abstractNumId w:val="2"/>
   </w:num>
-  <w:num w:numId="2">
+  <w:num w:numId="2" w16cid:durableId="1986935506">
     <w:abstractNumId w:val="0"/>
   </w:num>
-  <w:num w:numId="3">
+  <w:num w:numId="3" w16cid:durableId="1632327143">
     <w:abstractNumId w:val="1"/>
   </w:num>
 </w:numbering>
 </file>
 
 <file path=word/people.xml><?xml version="1.0" encoding="utf-8"?>
-<w15:people xmlns:wpc="http://schemas.microsoft.com/office/word/2010/wordprocessingCanvas" xmlns:cx="http://schemas.microsoft.com/office/drawing/2014/chartex" xmlns:cx1="http://schemas.microsoft.com/office/drawing/2015/9/8/chartex" xmlns:mc="http://schemas.openxmlformats.org/markup-compatibility/2006" xmlns:o="urn:schemas-microsoft-com:office:office" xmlns:r="http://schemas.openxmlformats.org/officeDocument/2006/relationships" xmlns:m="http://schemas.openxmlformats.org/officeDocument/2006/math" xmlns:v="urn:schemas-microsoft-com:vml" xmlns:wp14="http://schemas.microsoft.com/office/word/2010/wordprocessingDrawing" xmlns:wp="http://schemas.openxmlformats.org/drawingml/2006/wordprocessingDrawing" xmlns:w10="urn:schemas-microsoft-com:office:word" xmlns:w="http://schemas.openxmlformats.org/wordprocessingml/2006/main" xmlns:w14="http://schemas.microsoft.com/office/word/2010/wordml" xmlns:w15="http://schemas.microsoft.com/office/word/2012/wordml" xmlns:w16se="http://schemas.microsoft.com/office/word/2015/wordml/symex" xmlns:wpg="http://schemas.microsoft.com/office/word/2010/wordprocessingGroup" xmlns:wpi="http://schemas.microsoft.com/office/word/2010/wordprocessingInk" xmlns:wne="http://schemas.microsoft.com/office/word/2006/wordml" xmlns:wps="http://schemas.microsoft.com/office/word/2010/wordprocessingShape" mc:Ignorable="w14 w15 w16se wp14">
+<w15:people xmlns:wpc="http://schemas.microsoft.com/office/word/2010/wordprocessingCanvas" xmlns:cx="http://schemas.microsoft.com/office/drawing/2014/chartex" xmlns:cx1="http://schemas.microsoft.com/office/drawing/2015/9/8/chartex" xmlns:cx2="http://schemas.microsoft.com/office/drawing/2015/10/21/chartex" xmlns:cx3="http://schemas.microsoft.com/office/drawing/2016/5/9/chartex" xmlns:cx4="http://schemas.microsoft.com/office/drawing/2016/5/10/chartex" xmlns:cx5="http://schemas.microsoft.com/office/drawing/2016/5/11/chartex" xmlns:cx6="http://schemas.microsoft.com/office/drawing/2016/5/12/chartex" xmlns:cx7="http://schemas.microsoft.com/office/drawing/2016/5/13/chartex" xmlns:cx8="http://schemas.microsoft.com/office/drawing/2016/5/14/chartex" xmlns:mc="http://schemas.openxmlformats.org/markup-compatibility/2006" xmlns:aink="http://schemas.microsoft.com/office/drawing/2016/ink" xmlns:am3d="http://schemas.microsoft.com/office/drawing/2017/model3d" xmlns:o="urn:schemas-microsoft-com:office:office" xmlns:oel="http://schemas.microsoft.com/office/2019/extlst" xmlns:r="http://schemas.openxmlformats.org/officeDocument/2006/relationships" xmlns:m="http://schemas.openxmlformats.org/officeDocument/2006/math" xmlns:v="urn:schemas-microsoft-com:vml" xmlns:wp14="http://schemas.microsoft.com/office/word/2010/wordprocessingDrawing" xmlns:wp="http://schemas.openxmlformats.org/drawingml/2006/wordprocessingDrawing" xmlns:w10="urn:schemas-microsoft-com:office:word" xmlns:w="http://schemas.openxmlformats.org/wordprocessingml/2006/main" xmlns:w14="http://schemas.microsoft.com/office/word/2010/wordml" xmlns:w15="http://schemas.microsoft.com/office/word/2012/wordml" xmlns:w16cex="http://schemas.microsoft.com/office/word/2018/wordml/cex" xmlns:w16cid="http://schemas.microsoft.com/office/word/2016/wordml/cid" xmlns:w16="http://schemas.microsoft.com/office/word/2018/wordml" xmlns:w16sdtdh="http://schemas.microsoft.com/office/word/2020/wordml/sdtdatahash" xmlns:w16se="http://schemas.microsoft.com/office/word/2015/wordml/symex" xmlns:wpg="http://schemas.microsoft.com/office/word/2010/wordprocessingGroup" xmlns:wpi="http://schemas.microsoft.com/office/word/2010/wordprocessingInk" xmlns:wne="http://schemas.microsoft.com/office/word/2006/wordml" xmlns:wps="http://schemas.microsoft.com/office/word/2010/wordprocessingShape" mc:Ignorable="w14 w15 w16se w16cid w16 w16cex w16sdtdh wp14">
   <w15:person w15:author="Rubén Milla Gutiérrez">
     <w15:presenceInfo w15:providerId="None" w15:userId="Rubén Milla Gutiérrez"/>
   </w15:person>
@@ -2267,7 +2021,7 @@
 </file>
 
 <file path=word/styles.xml><?xml version="1.0" encoding="utf-8"?>
-<w:styles xmlns:mc="http://schemas.openxmlformats.org/markup-compatibility/2006" xmlns:r="http://schemas.openxmlformats.org/officeDocument/2006/relationships" xmlns:w="http://schemas.openxmlformats.org/wordprocessingml/2006/main" xmlns:w14="http://schemas.microsoft.com/office/word/2010/wordml" xmlns:w15="http://schemas.microsoft.com/office/word/2012/wordml" xmlns:w16se="http://schemas.microsoft.com/office/word/2015/wordml/symex" mc:Ignorable="w14 w15 w16se">
+<w:styles xmlns:mc="http://schemas.openxmlformats.org/markup-compatibility/2006" xmlns:r="http://schemas.openxmlformats.org/officeDocument/2006/relationships" xmlns:w="http://schemas.openxmlformats.org/wordprocessingml/2006/main" xmlns:w14="http://schemas.microsoft.com/office/word/2010/wordml" xmlns:w15="http://schemas.microsoft.com/office/word/2012/wordml" xmlns:w16cex="http://schemas.microsoft.com/office/word/2018/wordml/cex" xmlns:w16cid="http://schemas.microsoft.com/office/word/2016/wordml/cid" xmlns:w16="http://schemas.microsoft.com/office/word/2018/wordml" xmlns:w16sdtdh="http://schemas.microsoft.com/office/word/2020/wordml/sdtdatahash" xmlns:w16se="http://schemas.microsoft.com/office/word/2015/wordml/symex" mc:Ignorable="w14 w15 w16se w16cid w16 w16cex w16sdtdh">
   <w:docDefaults>
     <w:rPrDefault>
       <w:rPr>
@@ -2283,7 +2037,7 @@
       </w:pPr>
     </w:pPrDefault>
   </w:docDefaults>
-  <w:latentStyles w:defLockedState="0" w:defUIPriority="99" w:defSemiHidden="0" w:defUnhideWhenUsed="0" w:defQFormat="0" w:count="371">
+  <w:latentStyles w:defLockedState="0" w:defUIPriority="99" w:defSemiHidden="0" w:defUnhideWhenUsed="0" w:defQFormat="0" w:count="376">
     <w:lsdException w:name="Normal" w:uiPriority="0" w:qFormat="1"/>
     <w:lsdException w:name="heading 1" w:uiPriority="9" w:qFormat="1"/>
     <w:lsdException w:name="heading 2" w:semiHidden="1" w:uiPriority="9" w:unhideWhenUsed="1" w:qFormat="1"/>
@@ -2389,7 +2143,6 @@
     <w:lsdException w:name="HTML Sample" w:semiHidden="1" w:unhideWhenUsed="1"/>
     <w:lsdException w:name="HTML Typewriter" w:semiHidden="1" w:unhideWhenUsed="1"/>
     <w:lsdException w:name="HTML Variable" w:semiHidden="1" w:unhideWhenUsed="1"/>
-    <w:lsdException w:name="Normal Table" w:semiHidden="1" w:unhideWhenUsed="1"/>
     <w:lsdException w:name="annotation subject" w:semiHidden="1" w:unhideWhenUsed="1"/>
     <w:lsdException w:name="No List" w:semiHidden="1" w:unhideWhenUsed="1"/>
     <w:lsdException w:name="Outline List 1" w:semiHidden="1" w:unhideWhenUsed="1"/>
@@ -2432,11 +2185,8 @@
     <w:lsdException w:name="Table Contemporary" w:semiHidden="1" w:unhideWhenUsed="1"/>
     <w:lsdException w:name="Table Elegant" w:semiHidden="1" w:unhideWhenUsed="1"/>
     <w:lsdException w:name="Table Professional" w:semiHidden="1" w:unhideWhenUsed="1"/>
-    <w:lsdException w:name="Table Subtle 1" w:semiHidden="1" w:unhideWhenUsed="1"/>
     <w:lsdException w:name="Table Subtle 2" w:semiHidden="1" w:unhideWhenUsed="1"/>
     <w:lsdException w:name="Table Web 1" w:semiHidden="1" w:unhideWhenUsed="1"/>
-    <w:lsdException w:name="Table Web 2" w:semiHidden="1" w:unhideWhenUsed="1"/>
-    <w:lsdException w:name="Table Web 3" w:semiHidden="1" w:unhideWhenUsed="1"/>
     <w:lsdException w:name="Balloon Text" w:semiHidden="1" w:unhideWhenUsed="1"/>
     <w:lsdException w:name="Table Grid" w:uiPriority="39"/>
     <w:lsdException w:name="Table Theme" w:semiHidden="1" w:unhideWhenUsed="1"/>
@@ -2655,6 +2405,11 @@
     <w:lsdException w:name="List Table 5 Dark Accent 6" w:uiPriority="50"/>
     <w:lsdException w:name="List Table 6 Colorful Accent 6" w:uiPriority="51"/>
     <w:lsdException w:name="List Table 7 Colorful Accent 6" w:uiPriority="52"/>
+    <w:lsdException w:name="Mention" w:semiHidden="1" w:unhideWhenUsed="1"/>
+    <w:lsdException w:name="Smart Hyperlink" w:semiHidden="1" w:unhideWhenUsed="1"/>
+    <w:lsdException w:name="Hashtag" w:semiHidden="1" w:unhideWhenUsed="1"/>
+    <w:lsdException w:name="Unresolved Mention" w:semiHidden="1" w:unhideWhenUsed="1"/>
+    <w:lsdException w:name="Smart Link" w:semiHidden="1" w:unhideWhenUsed="1"/>
   </w:latentStyles>
   <w:style w:type="paragraph" w:default="1" w:styleId="Normal">
     <w:name w:val="Normal"/>

</xml_diff>

<commit_message>
new progenitor of Ipomoea batatas
</commit_message>
<xml_diff>
--- a/protocol_workflow_updates.docx
+++ b/protocol_workflow_updates.docx
@@ -21,31 +21,7 @@
     </w:p>
     <w:p>
       <w:r>
-        <w:t xml:space="preserve">30AUG2021: I clone the online </w:t>
-      </w:r>
-      <w:proofErr w:type="spellStart"/>
-      <w:r>
-        <w:t>github</w:t>
-      </w:r>
-      <w:proofErr w:type="spellEnd"/>
-      <w:r>
-        <w:t xml:space="preserve"> repo (</w:t>
-      </w:r>
-      <w:proofErr w:type="spellStart"/>
-      <w:r>
-        <w:t>rubenmilla</w:t>
-      </w:r>
-      <w:proofErr w:type="spellEnd"/>
-      <w:r>
-        <w:t>/</w:t>
-      </w:r>
-      <w:proofErr w:type="spellStart"/>
-      <w:r>
-        <w:t>Crop_Origins_Phylo</w:t>
-      </w:r>
-      <w:proofErr w:type="spellEnd"/>
-      <w:r>
-        <w:t>) to a local folder (</w:t>
+        <w:t>30AUG2021: I clone the online github repo (rubenmilla/Crop_Origins_Phylo) to a local folder (</w:t>
       </w:r>
       <w:r>
         <w:t>C:\Users\ruben.milla\OneDrive - Universidad Rey Juan</w:t>
@@ -54,21 +30,8 @@
         <w:t xml:space="preserve"> </w:t>
       </w:r>
       <w:r>
-        <w:t>Carlos\</w:t>
-      </w:r>
-      <w:proofErr w:type="spellStart"/>
-      <w:r>
-        <w:t>Documentos</w:t>
-      </w:r>
-      <w:proofErr w:type="spellEnd"/>
-      <w:r>
-        <w:t>\GitHub\</w:t>
-      </w:r>
-      <w:proofErr w:type="spellStart"/>
-      <w:r>
-        <w:t>Crop_Origins_Phylo</w:t>
-      </w:r>
-      <w:proofErr w:type="spellEnd"/>
+        <w:t>Carlos\Documentos\GitHub\Crop_Origins_Phylo</w:t>
+      </w:r>
       <w:r>
         <w:t>) and use it to man</w:t>
       </w:r>
@@ -76,15 +39,7 @@
         <w:t>a</w:t>
       </w:r>
       <w:r>
-        <w:t xml:space="preserve">ge files locally while updating data and then pushing changes through </w:t>
-      </w:r>
-      <w:proofErr w:type="spellStart"/>
-      <w:r>
-        <w:t>Github</w:t>
-      </w:r>
-      <w:proofErr w:type="spellEnd"/>
-      <w:r>
-        <w:t xml:space="preserve"> Desktop to the online repo. Therefore, I change the workflow below to:</w:t>
+        <w:t>ge files locally while updating data and then pushing changes through Github Desktop to the online repo. Therefore, I change the workflow below to:</w:t>
       </w:r>
     </w:p>
     <w:p/>
@@ -106,53 +61,25 @@
         <w:t xml:space="preserve"> </w:t>
       </w:r>
       <w:r>
-        <w:t>Carlos\</w:t>
-      </w:r>
-      <w:proofErr w:type="spellStart"/>
-      <w:r>
-        <w:t>Documentos</w:t>
-      </w:r>
-      <w:proofErr w:type="spellEnd"/>
-      <w:r>
-        <w:t>\GitHub\</w:t>
-      </w:r>
-      <w:proofErr w:type="spellStart"/>
+        <w:t>Carlos\Documentos\GitHub\Crop_Origins_Phylo</w:t>
+      </w:r>
+      <w:r>
+        <w:t xml:space="preserve"> and copy the whole “</w:t>
+      </w:r>
+      <w:r>
+        <w:t>Crop_Origins_Phylo_v_live</w:t>
+      </w:r>
+      <w:r>
+        <w:t>” to the “old_versions_</w:t>
+      </w:r>
       <w:r>
         <w:t>Crop_Origins_Phylo</w:t>
       </w:r>
-      <w:proofErr w:type="spellEnd"/>
-      <w:r>
-        <w:t xml:space="preserve"> and copy the whole “</w:t>
-      </w:r>
-      <w:proofErr w:type="spellStart"/>
-      <w:r>
-        <w:t>Crop_Origins_Phylo_v_live</w:t>
-      </w:r>
-      <w:proofErr w:type="spellEnd"/>
-      <w:r>
-        <w:t>” to the “</w:t>
-      </w:r>
-      <w:proofErr w:type="spellStart"/>
-      <w:r>
-        <w:t>old_versions_</w:t>
-      </w:r>
-      <w:r>
-        <w:t>Crop_Origins_Phylo</w:t>
-      </w:r>
-      <w:proofErr w:type="spellEnd"/>
       <w:r>
         <w:t>” folder</w:t>
       </w:r>
       <w:r>
-        <w:t xml:space="preserve"> and substitute “_live” in the names of all subfolders and files in the copy to “_</w:t>
-      </w:r>
-      <w:proofErr w:type="spellStart"/>
-      <w:r>
-        <w:t>currentdate</w:t>
-      </w:r>
-      <w:proofErr w:type="spellEnd"/>
-      <w:r>
-        <w:t>”</w:t>
+        <w:t xml:space="preserve"> and substitute “_live” in the names of all subfolders and files in the copy to “_currentdate”</w:t>
       </w:r>
       <w:r>
         <w:t>.</w:t>
@@ -170,23 +97,13 @@
         <w:t xml:space="preserve">At </w:t>
       </w:r>
       <w:r>
-        <w:t>\</w:t>
-      </w:r>
-      <w:proofErr w:type="spellStart"/>
-      <w:r>
-        <w:t>crop_origins_v_live</w:t>
-      </w:r>
-      <w:proofErr w:type="spellEnd"/>
+        <w:t>\crop_origins_v_live</w:t>
+      </w:r>
       <w:r>
         <w:t xml:space="preserve"> copy “crop_origins_live_db.csv” to “</w:t>
       </w:r>
-      <w:proofErr w:type="spellStart"/>
-      <w:r>
-        <w:t>crop_origins_live_db</w:t>
-      </w:r>
-      <w:proofErr w:type="spellEnd"/>
-      <w:r>
-        <w:t xml:space="preserve"> </w:t>
+      <w:r>
+        <w:t xml:space="preserve">crop_origins_live_db </w:t>
       </w:r>
       <w:r>
         <w:t>–</w:t>
@@ -197,13 +114,8 @@
       <w:r>
         <w:t>.csv”. Open “</w:t>
       </w:r>
-      <w:proofErr w:type="spellStart"/>
-      <w:r>
-        <w:t>crop_origins_live_db</w:t>
-      </w:r>
-      <w:proofErr w:type="spellEnd"/>
-      <w:r>
-        <w:t xml:space="preserve"> </w:t>
+      <w:r>
+        <w:t xml:space="preserve">crop_origins_live_db </w:t>
       </w:r>
       <w:r>
         <w:t>–</w:t>
@@ -260,29 +172,13 @@
         </w:numPr>
       </w:pPr>
       <w:r>
-        <w:t xml:space="preserve">Open </w:t>
-      </w:r>
-      <w:proofErr w:type="spellStart"/>
-      <w:r>
-        <w:t>mendeley</w:t>
-      </w:r>
-      <w:proofErr w:type="spellEnd"/>
-      <w:r>
-        <w:t xml:space="preserve"> </w:t>
+        <w:t xml:space="preserve">Open mendeley </w:t>
       </w:r>
       <w:r>
         <w:t>origins_artic_2019</w:t>
       </w:r>
       <w:r>
-        <w:t xml:space="preserve"> </w:t>
-      </w:r>
-      <w:proofErr w:type="spellStart"/>
-      <w:r>
-        <w:t>source_databases</w:t>
-      </w:r>
-      <w:proofErr w:type="spellEnd"/>
-      <w:r>
-        <w:t xml:space="preserve"> subfolder</w:t>
+        <w:t xml:space="preserve"> source_databases subfolder</w:t>
       </w:r>
     </w:p>
     <w:p>
@@ -300,91 +196,7 @@
         <w:rPr>
           <w:b/>
         </w:rPr>
-        <w:t xml:space="preserve">Go </w:t>
-      </w:r>
-      <w:proofErr w:type="spellStart"/>
-      <w:r>
-        <w:rPr>
-          <w:b/>
-        </w:rPr>
-        <w:t>sps</w:t>
-      </w:r>
-      <w:proofErr w:type="spellEnd"/>
-      <w:r>
-        <w:rPr>
-          <w:b/>
-        </w:rPr>
-        <w:t xml:space="preserve"> by </w:t>
-      </w:r>
-      <w:proofErr w:type="spellStart"/>
-      <w:r>
-        <w:rPr>
-          <w:b/>
-        </w:rPr>
-        <w:t>sps</w:t>
-      </w:r>
-      <w:proofErr w:type="spellEnd"/>
-      <w:r>
-        <w:rPr>
-          <w:b/>
-        </w:rPr>
-        <w:t xml:space="preserve"> (don’t forget sources columns) updating </w:t>
-      </w:r>
-      <w:proofErr w:type="spellStart"/>
-      <w:r>
-        <w:rPr>
-          <w:b/>
-        </w:rPr>
-        <w:t>database_categorical</w:t>
-      </w:r>
-      <w:proofErr w:type="spellEnd"/>
-      <w:r>
-        <w:rPr>
-          <w:b/>
-        </w:rPr>
-        <w:t xml:space="preserve">, </w:t>
-      </w:r>
-      <w:proofErr w:type="spellStart"/>
-      <w:r>
-        <w:rPr>
-          <w:b/>
-        </w:rPr>
-        <w:t>database_categorical_partim</w:t>
-      </w:r>
-      <w:proofErr w:type="spellEnd"/>
-      <w:r>
-        <w:rPr>
-          <w:b/>
-        </w:rPr>
-        <w:t xml:space="preserve"> and </w:t>
-      </w:r>
-      <w:proofErr w:type="spellStart"/>
-      <w:r>
-        <w:rPr>
-          <w:b/>
-        </w:rPr>
-        <w:t>sources_database_categorical</w:t>
-      </w:r>
-      <w:proofErr w:type="spellEnd"/>
-      <w:r>
-        <w:rPr>
-          <w:b/>
-        </w:rPr>
-        <w:t xml:space="preserve"> sheets in database_categorical.xls, and also </w:t>
-      </w:r>
-      <w:proofErr w:type="spellStart"/>
-      <w:r>
-        <w:rPr>
-          <w:b/>
-        </w:rPr>
-        <w:t>crop_origins_live_db</w:t>
-      </w:r>
-      <w:proofErr w:type="spellEnd"/>
-      <w:r>
-        <w:rPr>
-          <w:b/>
-        </w:rPr>
-        <w:t xml:space="preserve"> – copia.csv.</w:t>
+        <w:t>Go sps by sps (don’t forget sources columns) updating database_categorical, database_categorical_partim and sources_database_categorical sheets in database_categorical.xls, and also crop_origins_live_db – copia.csv.</w:t>
       </w:r>
     </w:p>
     <w:p>
@@ -402,21 +214,7 @@
         <w:rPr>
           <w:b/>
         </w:rPr>
-        <w:t xml:space="preserve">at the same time, add the new refs to </w:t>
-      </w:r>
-      <w:proofErr w:type="spellStart"/>
-      <w:r>
-        <w:rPr>
-          <w:b/>
-        </w:rPr>
-        <w:t>mendeley</w:t>
-      </w:r>
-      <w:proofErr w:type="spellEnd"/>
-      <w:r>
-        <w:rPr>
-          <w:b/>
-        </w:rPr>
-        <w:t xml:space="preserve">. </w:t>
+        <w:t xml:space="preserve">at the same time, add the new refs to mendeley. </w:t>
       </w:r>
     </w:p>
     <w:p>
@@ -430,13 +228,8 @@
       <w:r>
         <w:t xml:space="preserve">Order alphabetically </w:t>
       </w:r>
-      <w:proofErr w:type="spellStart"/>
-      <w:r>
-        <w:t>mendeley</w:t>
-      </w:r>
-      <w:proofErr w:type="spellEnd"/>
-      <w:r>
-        <w:t xml:space="preserve"> folder </w:t>
+      <w:r>
+        <w:t xml:space="preserve">mendeley folder </w:t>
       </w:r>
       <w:r>
         <w:t xml:space="preserve">and export </w:t>
@@ -445,68 +238,38 @@
         <w:t xml:space="preserve">it </w:t>
       </w:r>
       <w:r>
-        <w:t xml:space="preserve">to </w:t>
-      </w:r>
-      <w:proofErr w:type="spellStart"/>
-      <w:r>
-        <w:t>Bibtext</w:t>
-      </w:r>
-      <w:proofErr w:type="spellEnd"/>
-      <w:r>
-        <w:t>.</w:t>
-      </w:r>
-      <w:r>
-        <w:t xml:space="preserve"> Move unpublished sources to the end of the </w:t>
-      </w:r>
-      <w:proofErr w:type="spellStart"/>
-      <w:r>
-        <w:t>documente</w:t>
-      </w:r>
-      <w:proofErr w:type="spellEnd"/>
-      <w:r>
-        <w:t xml:space="preserve"> and a</w:t>
-      </w:r>
-      <w:r>
-        <w:t xml:space="preserve">dd this text “#this list of references is in </w:t>
-      </w:r>
-      <w:proofErr w:type="spellStart"/>
-      <w:r>
-        <w:t>BibTeX</w:t>
-      </w:r>
-      <w:proofErr w:type="spellEnd"/>
-      <w:r>
-        <w:t xml:space="preserve"> format and in alphabetical order by author #the link with the source ids in Crop Origins database is th</w:t>
-      </w:r>
-      <w:r>
-        <w:t>e article Citation Key (e.g. 167</w:t>
+        <w:t>to Bibtext.</w:t>
+      </w:r>
+      <w:r>
+        <w:t xml:space="preserve"> Move unpublished sources to the end of the documente and a</w:t>
+      </w:r>
+      <w:r>
+        <w:t>dd this text “#this list of references is in BibTeX format #the link with the source ids in Crop Origins database is th</w:t>
+      </w:r>
+      <w:r>
+        <w:t>e article Citation Key (e.g. 1</w:t>
+      </w:r>
+      <w:r>
+        <w:t>73</w:t>
       </w:r>
       <w:r>
         <w:t xml:space="preserve"> for the first reference in the list)” at the beginning. Rename to “</w:t>
       </w:r>
-      <w:proofErr w:type="spellStart"/>
       <w:r>
         <w:t>sources_crop_origins_live</w:t>
       </w:r>
-      <w:proofErr w:type="spellEnd"/>
       <w:r>
         <w:t>”, and substitute the old “</w:t>
       </w:r>
-      <w:proofErr w:type="spellStart"/>
       <w:r>
         <w:t>sources_crop_origins_live</w:t>
       </w:r>
-      <w:proofErr w:type="spellEnd"/>
       <w:r>
         <w:t xml:space="preserve">” in </w:t>
       </w:r>
       <w:r>
-        <w:t>\</w:t>
-      </w:r>
-      <w:proofErr w:type="spellStart"/>
-      <w:r>
-        <w:t>crop_origins_v_live</w:t>
-      </w:r>
-      <w:proofErr w:type="spellEnd"/>
+        <w:t>\crop_origins_v_live</w:t>
+      </w:r>
     </w:p>
     <w:p>
       <w:pPr>
@@ -519,22 +282,15 @@
       <w:r>
         <w:t xml:space="preserve">save .csv of </w:t>
       </w:r>
-      <w:proofErr w:type="spellStart"/>
       <w:r>
         <w:t>database_categorical</w:t>
       </w:r>
       <w:r>
-        <w:t>_partim</w:t>
-      </w:r>
-      <w:proofErr w:type="spellEnd"/>
-      <w:r>
-        <w:t xml:space="preserve"> and of </w:t>
-      </w:r>
-      <w:proofErr w:type="spellStart"/>
+        <w:t xml:space="preserve">_partim and of </w:t>
+      </w:r>
       <w:r>
         <w:t>database_categorical</w:t>
       </w:r>
-      <w:proofErr w:type="spellEnd"/>
       <w:r>
         <w:t xml:space="preserve"> sheets.</w:t>
       </w:r>
@@ -568,13 +324,8 @@
       <w:r>
         <w:t>Save “</w:t>
       </w:r>
-      <w:proofErr w:type="spellStart"/>
-      <w:r>
-        <w:t>crop_origins_live_db</w:t>
-      </w:r>
-      <w:proofErr w:type="spellEnd"/>
-      <w:r>
-        <w:t xml:space="preserve"> </w:t>
+      <w:r>
+        <w:t xml:space="preserve">crop_origins_live_db </w:t>
       </w:r>
       <w:r>
         <w:t>–</w:t>
@@ -595,15 +346,7 @@
         </w:numPr>
       </w:pPr>
       <w:r>
-        <w:t xml:space="preserve">Open </w:t>
-      </w:r>
-      <w:proofErr w:type="spellStart"/>
-      <w:r>
-        <w:t>Github</w:t>
-      </w:r>
-      <w:proofErr w:type="spellEnd"/>
-      <w:r>
-        <w:t xml:space="preserve"> Desktop, go to the Crop Origins repository, </w:t>
+        <w:t xml:space="preserve">Open Github Desktop, go to the Crop Origins repository, </w:t>
       </w:r>
       <w:r>
         <w:t xml:space="preserve">click “Fetch origin”, </w:t>
@@ -660,160 +403,60 @@
         <w:rPr>
           <w:lang w:val="es-ES"/>
         </w:rPr>
-        <w:t>: “</w:t>
-      </w:r>
-      <w:proofErr w:type="spellStart"/>
-      <w:r>
+        <w:t>: “live” y “old versions”. En esta última incluir 1.0 y versiones posteriores, por fecha.</w:t>
+      </w:r>
+    </w:p>
+    <w:p>
+      <w:pPr>
         <w:rPr>
           <w:lang w:val="es-ES"/>
         </w:rPr>
-        <w:t>live</w:t>
-      </w:r>
-      <w:proofErr w:type="spellEnd"/>
-      <w:r>
+      </w:pPr>
+    </w:p>
+    <w:p>
+      <w:pPr>
         <w:rPr>
           <w:lang w:val="es-ES"/>
         </w:rPr>
-        <w:t>” y “</w:t>
-      </w:r>
-      <w:proofErr w:type="spellStart"/>
+      </w:pPr>
       <w:r>
         <w:rPr>
           <w:lang w:val="es-ES"/>
         </w:rPr>
-        <w:t>old</w:t>
-      </w:r>
-      <w:proofErr w:type="spellEnd"/>
-      <w:r>
-        <w:rPr>
-          <w:lang w:val="es-ES"/>
-        </w:rPr>
-        <w:t xml:space="preserve"> </w:t>
-      </w:r>
-      <w:proofErr w:type="spellStart"/>
-      <w:r>
-        <w:rPr>
-          <w:lang w:val="es-ES"/>
-        </w:rPr>
-        <w:t>versions</w:t>
-      </w:r>
-      <w:proofErr w:type="spellEnd"/>
-      <w:r>
-        <w:rPr>
-          <w:lang w:val="es-ES"/>
-        </w:rPr>
-        <w:t>”. En esta última incluir 1.0 y versiones posteriores, por fecha.</w:t>
-      </w:r>
-    </w:p>
-    <w:p>
-      <w:pPr>
-        <w:rPr>
-          <w:lang w:val="es-ES"/>
-        </w:rPr>
-      </w:pPr>
-    </w:p>
-    <w:p>
-      <w:pPr>
-        <w:rPr>
-          <w:lang w:val="es-ES"/>
-        </w:rPr>
-      </w:pPr>
-      <w:proofErr w:type="spellStart"/>
-      <w:r>
-        <w:rPr>
-          <w:lang w:val="es-ES"/>
-        </w:rPr>
-        <w:t>Updates</w:t>
-      </w:r>
-      <w:proofErr w:type="spellEnd"/>
-      <w:r>
-        <w:rPr>
-          <w:lang w:val="es-ES"/>
-        </w:rPr>
-        <w:t xml:space="preserve"> </w:t>
-      </w:r>
-      <w:proofErr w:type="spellStart"/>
-      <w:r>
-        <w:rPr>
-          <w:lang w:val="es-ES"/>
-        </w:rPr>
-        <w:t>aug</w:t>
-      </w:r>
-      <w:proofErr w:type="spellEnd"/>
-      <w:r>
-        <w:rPr>
-          <w:lang w:val="es-ES"/>
-        </w:rPr>
-        <w:t xml:space="preserve"> 2021:</w:t>
+        <w:t>Updates aug 2021:</w:t>
       </w:r>
     </w:p>
     <w:p>
       <w:r>
         <w:lastRenderedPageBreak/>
-        <w:t xml:space="preserve">The following updates were made to the live version of </w:t>
-      </w:r>
-      <w:proofErr w:type="spellStart"/>
-      <w:r>
-        <w:t>Crop_Origins</w:t>
-      </w:r>
-      <w:proofErr w:type="spellEnd"/>
-      <w:r>
-        <w:t>:</w:t>
-      </w:r>
-    </w:p>
-    <w:p>
-      <w:r>
-        <w:t xml:space="preserve">Domestication dates of Citrullus </w:t>
-      </w:r>
-      <w:proofErr w:type="spellStart"/>
-      <w:r>
-        <w:t>lanatus</w:t>
-      </w:r>
-      <w:proofErr w:type="spellEnd"/>
-      <w:r>
-        <w:t xml:space="preserve"> changed based on new ref # 170 in “</w:t>
-      </w:r>
-      <w:proofErr w:type="spellStart"/>
+        <w:t>The following updates were made to the live version of Crop_Origins:</w:t>
+      </w:r>
+    </w:p>
+    <w:p>
+      <w:r>
+        <w:t>Domestication dates of Citrullus lanatus changed based on new ref # 170 in “</w:t>
+      </w:r>
       <w:r>
         <w:t>sources_crop_origins_live</w:t>
       </w:r>
-      <w:proofErr w:type="spellEnd"/>
       <w:r>
         <w:t>“.</w:t>
       </w:r>
     </w:p>
     <w:p>
       <w:r>
-        <w:t xml:space="preserve">Domestication dates of </w:t>
-      </w:r>
-      <w:proofErr w:type="spellStart"/>
-      <w:r>
-        <w:t>Lactuca</w:t>
-      </w:r>
-      <w:proofErr w:type="spellEnd"/>
-      <w:r>
-        <w:t xml:space="preserve"> sativa changed based on new ref # 171 in “</w:t>
-      </w:r>
-      <w:proofErr w:type="spellStart"/>
+        <w:t>Domestication dates of Lactuca sativa changed based on new ref # 171 in “</w:t>
+      </w:r>
       <w:r>
         <w:t>sources_crop_origins_live</w:t>
       </w:r>
-      <w:proofErr w:type="spellEnd"/>
       <w:r>
         <w:t>“.</w:t>
       </w:r>
     </w:p>
     <w:p>
       <w:r>
-        <w:t xml:space="preserve">New ref (#172) for wild progenitor identity of Cajanus </w:t>
-      </w:r>
-      <w:proofErr w:type="spellStart"/>
-      <w:r>
-        <w:t>cajan</w:t>
-      </w:r>
-      <w:proofErr w:type="spellEnd"/>
-      <w:r>
-        <w:t>.</w:t>
+        <w:t>New ref (#172) for wild progenitor identity of Cajanus cajan.</w:t>
       </w:r>
     </w:p>
     <w:p/>
@@ -824,26 +467,16 @@
     </w:p>
     <w:p>
       <w:r>
-        <w:t xml:space="preserve">The following updates were made to the live version of </w:t>
-      </w:r>
-      <w:proofErr w:type="spellStart"/>
-      <w:r>
-        <w:t>Crop_Origins</w:t>
-      </w:r>
-      <w:proofErr w:type="spellEnd"/>
-      <w:r>
-        <w:t>:</w:t>
+        <w:t>The following updates were made to the live version of Crop_Origins:</w:t>
       </w:r>
     </w:p>
     <w:p>
       <w:r>
         <w:t>Identity of main wild progenitors of S. tuberosum changed based on new refs # 156,157,158,159 in “</w:t>
       </w:r>
-      <w:proofErr w:type="spellStart"/>
       <w:r>
         <w:t>sources_crop_origins_live</w:t>
       </w:r>
-      <w:proofErr w:type="spellEnd"/>
       <w:r>
         <w:t>“.</w:t>
       </w:r>
@@ -852,11 +485,9 @@
       <w:r>
         <w:t>Domestication dates of several Cucurbitaceae changed based on new ref # 160 in “</w:t>
       </w:r>
-      <w:proofErr w:type="spellStart"/>
       <w:r>
         <w:t>sources_crop_origins_live</w:t>
       </w:r>
-      <w:proofErr w:type="spellEnd"/>
       <w:r>
         <w:t>“.</w:t>
       </w:r>
@@ -865,11 +496,9 @@
       <w:r>
         <w:t>Minor amendment of domestication dates of Pennisetum glaucum changed based on new ref # 161 in “</w:t>
       </w:r>
-      <w:proofErr w:type="spellStart"/>
       <w:r>
         <w:t>sources_crop_origins_live</w:t>
       </w:r>
-      <w:proofErr w:type="spellEnd"/>
       <w:r>
         <w:t>“.</w:t>
       </w:r>
@@ -882,21 +511,11 @@
         <w:t>nged</w:t>
       </w:r>
       <w:r>
-        <w:t xml:space="preserve"> cultivation dates for B. </w:t>
-      </w:r>
-      <w:proofErr w:type="spellStart"/>
-      <w:r>
-        <w:t>rapa</w:t>
-      </w:r>
-      <w:proofErr w:type="spellEnd"/>
-      <w:r>
-        <w:t>, based on new ref # 162 in “</w:t>
-      </w:r>
-      <w:proofErr w:type="spellStart"/>
+        <w:t xml:space="preserve"> cultivation dates for B. rapa, based on new ref # 162 in “</w:t>
+      </w:r>
       <w:r>
         <w:t>sources_crop_origins_live</w:t>
       </w:r>
-      <w:proofErr w:type="spellEnd"/>
       <w:r>
         <w:t>“.</w:t>
       </w:r>
@@ -950,29 +569,11 @@
       </w:r>
     </w:p>
     <w:p>
-      <w:proofErr w:type="spellStart"/>
       <w:r>
         <w:t>minimum_time_cultivation</w:t>
       </w:r>
-      <w:proofErr w:type="spellEnd"/>
-      <w:r>
-        <w:t xml:space="preserve"> Triticum </w:t>
-      </w:r>
-      <w:proofErr w:type="spellStart"/>
-      <w:r>
-        <w:t>spelta</w:t>
-      </w:r>
-      <w:proofErr w:type="spellEnd"/>
-      <w:r>
-        <w:t xml:space="preserve"> changed to 7000 </w:t>
-      </w:r>
-      <w:proofErr w:type="spellStart"/>
-      <w:r>
-        <w:t>ya</w:t>
-      </w:r>
-      <w:proofErr w:type="spellEnd"/>
-      <w:r>
-        <w:t xml:space="preserve"> (</w:t>
+      <w:r>
+        <w:t xml:space="preserve"> Triticum spelta changed to 7000 ya (</w:t>
       </w:r>
       <w:hyperlink r:id="rId5" w:history="1">
         <w:r>
@@ -987,29 +588,11 @@
       </w:r>
     </w:p>
     <w:p>
-      <w:proofErr w:type="spellStart"/>
       <w:r>
         <w:t>minimum_time_cultivation</w:t>
       </w:r>
-      <w:proofErr w:type="spellEnd"/>
-      <w:r>
-        <w:t xml:space="preserve"> Triticum durum and T. </w:t>
-      </w:r>
-      <w:proofErr w:type="spellStart"/>
-      <w:r>
-        <w:t>dicoccon</w:t>
-      </w:r>
-      <w:proofErr w:type="spellEnd"/>
-      <w:r>
-        <w:t xml:space="preserve"> changed to 11500 </w:t>
-      </w:r>
-      <w:proofErr w:type="spellStart"/>
-      <w:r>
-        <w:t>ya</w:t>
-      </w:r>
-      <w:proofErr w:type="spellEnd"/>
-      <w:r>
-        <w:t xml:space="preserve"> </w:t>
+      <w:r>
+        <w:t xml:space="preserve"> Triticum durum and T. dicoccon changed to 11500 ya </w:t>
       </w:r>
       <w:commentRangeStart w:id="0"/>
       <w:r>
@@ -1038,37 +621,8 @@
       </w:r>
     </w:p>
     <w:p>
-      <w:proofErr w:type="spellStart"/>
-      <w:r>
-        <w:t>minimum_time_domestication</w:t>
-      </w:r>
-      <w:proofErr w:type="spellEnd"/>
-      <w:r>
-        <w:t xml:space="preserve"> Triticum durum and T. </w:t>
-      </w:r>
-      <w:proofErr w:type="spellStart"/>
-      <w:r>
-        <w:t>dicoccon</w:t>
-      </w:r>
-      <w:proofErr w:type="spellEnd"/>
-      <w:r>
-        <w:t xml:space="preserve"> changed to 9000 </w:t>
-      </w:r>
-      <w:proofErr w:type="spellStart"/>
-      <w:r>
-        <w:t>ya</w:t>
-      </w:r>
-      <w:proofErr w:type="spellEnd"/>
-      <w:r>
-        <w:t xml:space="preserve"> (</w:t>
-      </w:r>
-      <w:proofErr w:type="spellStart"/>
-      <w:r>
-        <w:t>Mansfeld</w:t>
-      </w:r>
-      <w:proofErr w:type="spellEnd"/>
-      <w:r>
-        <w:t xml:space="preserve"> encyclopedia)</w:t>
+      <w:r>
+        <w:t>minimum_time_domestication Triticum durum and T. dicoccon changed to 9000 ya (Mansfeld encyclopedia)</w:t>
       </w:r>
     </w:p>
     <w:p>
@@ -1080,15 +634,12 @@
           <w:lang w:eastAsia="es-ES"/>
         </w:rPr>
       </w:pPr>
-      <w:proofErr w:type="spellStart"/>
       <w:r>
         <w:t>minimum_time_cultivation</w:t>
       </w:r>
-      <w:proofErr w:type="spellEnd"/>
       <w:r>
         <w:t xml:space="preserve"> of </w:t>
       </w:r>
-      <w:proofErr w:type="spellStart"/>
       <w:r>
         <w:rPr>
           <w:rFonts w:ascii="Arial" w:eastAsia="Times New Roman" w:hAnsi="Arial" w:cs="Arial"/>
@@ -1096,77 +647,7 @@
           <w:szCs w:val="20"/>
           <w:lang w:eastAsia="es-ES"/>
         </w:rPr>
-        <w:t>Dioscorea</w:t>
-      </w:r>
-      <w:proofErr w:type="spellEnd"/>
-      <w:r>
-        <w:rPr>
-          <w:rFonts w:ascii="Arial" w:eastAsia="Times New Roman" w:hAnsi="Arial" w:cs="Arial"/>
-          <w:sz w:val="20"/>
-          <w:szCs w:val="20"/>
-          <w:lang w:eastAsia="es-ES"/>
-        </w:rPr>
-        <w:t xml:space="preserve"> </w:t>
-      </w:r>
-      <w:proofErr w:type="spellStart"/>
-      <w:r>
-        <w:rPr>
-          <w:rFonts w:ascii="Arial" w:eastAsia="Times New Roman" w:hAnsi="Arial" w:cs="Arial"/>
-          <w:sz w:val="20"/>
-          <w:szCs w:val="20"/>
-          <w:lang w:eastAsia="es-ES"/>
-        </w:rPr>
-        <w:t>cayennensis</w:t>
-      </w:r>
-      <w:proofErr w:type="spellEnd"/>
-      <w:r>
-        <w:rPr>
-          <w:rFonts w:ascii="Arial" w:eastAsia="Times New Roman" w:hAnsi="Arial" w:cs="Arial"/>
-          <w:sz w:val="20"/>
-          <w:szCs w:val="20"/>
-          <w:lang w:eastAsia="es-ES"/>
-        </w:rPr>
-        <w:t xml:space="preserve"> changed to 6000 </w:t>
-      </w:r>
-      <w:proofErr w:type="spellStart"/>
-      <w:r>
-        <w:rPr>
-          <w:rFonts w:ascii="Arial" w:eastAsia="Times New Roman" w:hAnsi="Arial" w:cs="Arial"/>
-          <w:sz w:val="20"/>
-          <w:szCs w:val="20"/>
-          <w:lang w:eastAsia="es-ES"/>
-        </w:rPr>
-        <w:t>ya</w:t>
-      </w:r>
-      <w:proofErr w:type="spellEnd"/>
-      <w:r>
-        <w:rPr>
-          <w:rFonts w:ascii="Arial" w:eastAsia="Times New Roman" w:hAnsi="Arial" w:cs="Arial"/>
-          <w:sz w:val="20"/>
-          <w:szCs w:val="20"/>
-          <w:lang w:eastAsia="es-ES"/>
-        </w:rPr>
-        <w:t xml:space="preserve"> (Meyer 2012 New </w:t>
-      </w:r>
-      <w:proofErr w:type="spellStart"/>
-      <w:r>
-        <w:rPr>
-          <w:rFonts w:ascii="Arial" w:eastAsia="Times New Roman" w:hAnsi="Arial" w:cs="Arial"/>
-          <w:sz w:val="20"/>
-          <w:szCs w:val="20"/>
-          <w:lang w:eastAsia="es-ES"/>
-        </w:rPr>
-        <w:t>Phyt</w:t>
-      </w:r>
-      <w:proofErr w:type="spellEnd"/>
-      <w:r>
-        <w:rPr>
-          <w:rFonts w:ascii="Arial" w:eastAsia="Times New Roman" w:hAnsi="Arial" w:cs="Arial"/>
-          <w:sz w:val="20"/>
-          <w:szCs w:val="20"/>
-          <w:lang w:eastAsia="es-ES"/>
-        </w:rPr>
-        <w:t>)</w:t>
+        <w:t>Dioscorea cayennensis changed to 6000 ya (Meyer 2012 New Phyt)</w:t>
       </w:r>
     </w:p>
     <w:p/>
@@ -1185,12 +666,10 @@
           <w:lang w:eastAsia="es-ES"/>
         </w:rPr>
       </w:pPr>
-      <w:proofErr w:type="spellStart"/>
       <w:r>
         <w:lastRenderedPageBreak/>
         <w:t>minimum_time_domestication</w:t>
       </w:r>
-      <w:proofErr w:type="spellEnd"/>
       <w:r>
         <w:t xml:space="preserve"> </w:t>
       </w:r>
@@ -1203,15 +682,7 @@
         <w:t xml:space="preserve">Sorghum bicolor </w:t>
       </w:r>
       <w:r>
-        <w:t xml:space="preserve">changed to 5300 </w:t>
-      </w:r>
-      <w:proofErr w:type="spellStart"/>
-      <w:r>
-        <w:t>ya</w:t>
-      </w:r>
-      <w:proofErr w:type="spellEnd"/>
-      <w:r>
-        <w:t xml:space="preserve"> (</w:t>
+        <w:t>changed to 5300 ya (</w:t>
       </w:r>
       <w:hyperlink r:id="rId10" w:tgtFrame="_blank" w:tooltip="Persistent link using digital object identifier" w:history="1">
         <w:r>
@@ -1246,11 +717,9 @@
           <w:lang w:eastAsia="es-ES"/>
         </w:rPr>
       </w:pPr>
-      <w:proofErr w:type="spellStart"/>
       <w:r>
         <w:t>minimum_time_domestication</w:t>
       </w:r>
-      <w:proofErr w:type="spellEnd"/>
       <w:r>
         <w:t xml:space="preserve"> </w:t>
       </w:r>
@@ -1271,15 +740,7 @@
         <w:t xml:space="preserve"> </w:t>
       </w:r>
       <w:r>
-        <w:t xml:space="preserve">added (3600 </w:t>
-      </w:r>
-      <w:proofErr w:type="spellStart"/>
-      <w:r>
-        <w:t>ya</w:t>
-      </w:r>
-      <w:proofErr w:type="spellEnd"/>
-      <w:r>
-        <w:t>) (</w:t>
+        <w:t>added (3600 ya) (</w:t>
       </w:r>
       <w:hyperlink r:id="rId11" w:history="1">
         <w:r>
@@ -1306,11 +767,9 @@
           <w:lang w:eastAsia="es-ES"/>
         </w:rPr>
       </w:pPr>
-      <w:proofErr w:type="spellStart"/>
       <w:r>
         <w:t>minimum_time_domestication</w:t>
       </w:r>
-      <w:proofErr w:type="spellEnd"/>
       <w:r>
         <w:t xml:space="preserve"> </w:t>
       </w:r>
@@ -1320,36 +779,18 @@
           <w:color w:val="000000"/>
           <w:lang w:eastAsia="es-ES"/>
         </w:rPr>
-        <w:t xml:space="preserve">Momordica </w:t>
-      </w:r>
-      <w:proofErr w:type="spellStart"/>
+        <w:t>Momordica charantia</w:t>
+      </w:r>
       <w:r>
         <w:rPr>
           <w:rFonts w:ascii="Calibri" w:eastAsia="Times New Roman" w:hAnsi="Calibri" w:cs="Calibri"/>
           <w:color w:val="000000"/>
           <w:lang w:eastAsia="es-ES"/>
         </w:rPr>
-        <w:t>charantia</w:t>
-      </w:r>
-      <w:proofErr w:type="spellEnd"/>
-      <w:r>
-        <w:rPr>
-          <w:rFonts w:ascii="Calibri" w:eastAsia="Times New Roman" w:hAnsi="Calibri" w:cs="Calibri"/>
-          <w:color w:val="000000"/>
-          <w:lang w:eastAsia="es-ES"/>
-        </w:rPr>
         <w:t xml:space="preserve"> </w:t>
       </w:r>
       <w:r>
-        <w:t xml:space="preserve">added (6000 </w:t>
-      </w:r>
-      <w:proofErr w:type="spellStart"/>
-      <w:r>
-        <w:t>ya</w:t>
-      </w:r>
-      <w:proofErr w:type="spellEnd"/>
-      <w:r>
-        <w:t>) (</w:t>
+        <w:t>added (6000 ya) (</w:t>
       </w:r>
       <w:r>
         <w:rPr>
@@ -1431,154 +872,67 @@
       <w:r>
         <w:t xml:space="preserve">Reference to a duplicate reference (56) deleted from </w:t>
       </w:r>
-      <w:proofErr w:type="spellStart"/>
       <w:r>
         <w:t>sources_minimum_time_cultivation_domestication</w:t>
       </w:r>
-      <w:proofErr w:type="spellEnd"/>
       <w:r>
         <w:t xml:space="preserve"> column</w:t>
       </w:r>
     </w:p>
     <w:p/>
     <w:p>
-      <w:proofErr w:type="spellStart"/>
       <w:r>
         <w:t>minimum_time_cultivation</w:t>
       </w:r>
-      <w:proofErr w:type="spellEnd"/>
+      <w:r>
+        <w:t xml:space="preserve"> and minimum_time_domestication of Trifolium repens and T. pretense changed from 1650 to 1750 ya after a user alerted on this small mismatch with the literature source.</w:t>
+      </w:r>
+    </w:p>
+    <w:p>
+      <w:r>
+        <w:t>minimum_time_cultivation</w:t>
+      </w:r>
+      <w:r>
+        <w:t>:</w:t>
+      </w:r>
+      <w:r>
+        <w:t xml:space="preserve"> Brassica carinata changed to 6500 ya, and identity of wild progenitors changed to </w:t>
+      </w:r>
+      <w:r>
+        <w:t>Brassica_oleracea_L.</w:t>
+      </w:r>
       <w:r>
         <w:t xml:space="preserve"> and </w:t>
       </w:r>
-      <w:proofErr w:type="spellStart"/>
-      <w:r>
-        <w:t>minimum_time_domestication</w:t>
-      </w:r>
-      <w:proofErr w:type="spellEnd"/>
-      <w:r>
-        <w:t xml:space="preserve"> of Trifolium repens and T. pretense changed from 1650 to 1750 </w:t>
-      </w:r>
-      <w:proofErr w:type="spellStart"/>
-      <w:r>
-        <w:t>ya</w:t>
-      </w:r>
-      <w:proofErr w:type="spellEnd"/>
-      <w:r>
-        <w:t xml:space="preserve"> after a user alerted on this small mismatch with the literature source.</w:t>
-      </w:r>
-    </w:p>
-    <w:p>
-      <w:proofErr w:type="spellStart"/>
+      <w:r>
+        <w:t>Brassica_nigra_(L.)_K.Koch</w:t>
+      </w:r>
+      <w:r>
+        <w:t>,</w:t>
+      </w:r>
+      <w:r>
+        <w:t xml:space="preserve"> after </w:t>
+      </w:r>
+      <w:r>
+        <w:t>this</w:t>
+      </w:r>
+      <w:r>
+        <w:t xml:space="preserve"> source (167)</w:t>
+      </w:r>
+    </w:p>
+    <w:p/>
+    <w:p>
+      <w:r>
+        <w:t>identity of wild progenitors of Dioscorea cayennensis updated on the base of new source (168)</w:t>
+      </w:r>
+    </w:p>
+    <w:p/>
+    <w:p>
       <w:r>
         <w:t>minimum_time_cultivation</w:t>
       </w:r>
-      <w:proofErr w:type="spellEnd"/>
-      <w:r>
-        <w:t>:</w:t>
-      </w:r>
-      <w:r>
-        <w:t xml:space="preserve"> Brassica </w:t>
-      </w:r>
-      <w:proofErr w:type="spellStart"/>
-      <w:r>
-        <w:t>carinata</w:t>
-      </w:r>
-      <w:proofErr w:type="spellEnd"/>
-      <w:r>
-        <w:t xml:space="preserve"> changed to 6500 </w:t>
-      </w:r>
-      <w:proofErr w:type="spellStart"/>
-      <w:r>
-        <w:t>ya</w:t>
-      </w:r>
-      <w:proofErr w:type="spellEnd"/>
-      <w:r>
-        <w:t xml:space="preserve">, and identity of wild progenitors changed to </w:t>
-      </w:r>
-      <w:proofErr w:type="spellStart"/>
-      <w:r>
-        <w:t>Brassica_oleracea_L</w:t>
-      </w:r>
-      <w:proofErr w:type="spellEnd"/>
-      <w:r>
-        <w:t>.</w:t>
-      </w:r>
-      <w:r>
-        <w:t xml:space="preserve"> and </w:t>
-      </w:r>
-      <w:proofErr w:type="spellStart"/>
-      <w:r>
-        <w:t>Brassica_nigra</w:t>
-      </w:r>
-      <w:proofErr w:type="spellEnd"/>
-      <w:r>
-        <w:t>_(L.)_</w:t>
-      </w:r>
-      <w:proofErr w:type="spellStart"/>
-      <w:r>
-        <w:t>K.Koch</w:t>
-      </w:r>
-      <w:proofErr w:type="spellEnd"/>
-      <w:r>
-        <w:t>,</w:t>
-      </w:r>
-      <w:r>
-        <w:t xml:space="preserve"> after </w:t>
-      </w:r>
-      <w:r>
-        <w:t>this</w:t>
-      </w:r>
-      <w:r>
-        <w:t xml:space="preserve"> source (167)</w:t>
-      </w:r>
-    </w:p>
-    <w:p/>
-    <w:p>
-      <w:r>
-        <w:t xml:space="preserve">identity of wild progenitors of </w:t>
-      </w:r>
-      <w:proofErr w:type="spellStart"/>
-      <w:r>
-        <w:t>Dioscorea</w:t>
-      </w:r>
-      <w:proofErr w:type="spellEnd"/>
-      <w:r>
-        <w:t xml:space="preserve"> </w:t>
-      </w:r>
-      <w:proofErr w:type="spellStart"/>
-      <w:r>
-        <w:t>cayennensis</w:t>
-      </w:r>
-      <w:proofErr w:type="spellEnd"/>
-      <w:r>
-        <w:t xml:space="preserve"> updated on the base of new source (168)</w:t>
-      </w:r>
-    </w:p>
-    <w:p/>
-    <w:p>
-      <w:proofErr w:type="spellStart"/>
-      <w:r>
-        <w:t>minimum_time_cultivation</w:t>
-      </w:r>
-      <w:proofErr w:type="spellEnd"/>
-      <w:r>
-        <w:t xml:space="preserve"> of Annona </w:t>
-      </w:r>
-      <w:proofErr w:type="spellStart"/>
-      <w:r>
-        <w:t>cherimola</w:t>
-      </w:r>
-      <w:proofErr w:type="spellEnd"/>
-      <w:r>
-        <w:t xml:space="preserve"> updated to 4700 </w:t>
-      </w:r>
-      <w:proofErr w:type="spellStart"/>
-      <w:r>
-        <w:t>ya</w:t>
-      </w:r>
-      <w:proofErr w:type="spellEnd"/>
-      <w:r>
-        <w:t xml:space="preserve"> on the base of new source (169)</w:t>
+      <w:r>
+        <w:t xml:space="preserve"> of Annona cherimola updated to 4700 ya on the base of new source (169)</w:t>
       </w:r>
     </w:p>
     <w:sectPr>

</xml_diff>